<commit_message>
Updated 101 document to reflect the repository code.
</commit_message>
<xml_diff>
--- a/InferNet101.docx
+++ b/InferNet101.docx
@@ -1,6 +1,6 @@
 
 <file path=word/document.xml><?xml version="1.0" encoding="utf-8"?>
-<w:document xmlns:wpc="http://schemas.microsoft.com/office/word/2010/wordprocessingCanvas" xmlns:cx="http://schemas.microsoft.com/office/drawing/2014/chartex" xmlns:cx1="http://schemas.microsoft.com/office/drawing/2015/9/8/chartex" xmlns:cx2="http://schemas.microsoft.com/office/drawing/2015/10/21/chartex" xmlns:cx3="http://schemas.microsoft.com/office/drawing/2016/5/9/chartex" xmlns:cx4="http://schemas.microsoft.com/office/drawing/2016/5/10/chartex" xmlns:cx5="http://schemas.microsoft.com/office/drawing/2016/5/11/chartex" xmlns:cx6="http://schemas.microsoft.com/office/drawing/2016/5/12/chartex" xmlns:cx7="http://schemas.microsoft.com/office/drawing/2016/5/13/chartex" xmlns:cx8="http://schemas.microsoft.com/office/drawing/2016/5/14/chartex" xmlns:mc="http://schemas.openxmlformats.org/markup-compatibility/2006" xmlns:aink="http://schemas.microsoft.com/office/drawing/2016/ink" xmlns:am3d="http://schemas.microsoft.com/office/drawing/2017/model3d" xmlns:o="urn:schemas-microsoft-com:office:office" xmlns:r="http://schemas.openxmlformats.org/officeDocument/2006/relationships" xmlns:m="http://schemas.openxmlformats.org/officeDocument/2006/math" xmlns:v="urn:schemas-microsoft-com:vml" xmlns:wp14="http://schemas.microsoft.com/office/word/2010/wordprocessingDrawing" xmlns:wp="http://schemas.openxmlformats.org/drawingml/2006/wordprocessingDrawing" xmlns:w10="urn:schemas-microsoft-com:office:word" xmlns:w="http://schemas.openxmlformats.org/wordprocessingml/2006/main" xmlns:w14="http://schemas.microsoft.com/office/word/2010/wordml" xmlns:w15="http://schemas.microsoft.com/office/word/2012/wordml" xmlns:w16cid="http://schemas.microsoft.com/office/word/2016/wordml/cid" xmlns:w16se="http://schemas.microsoft.com/office/word/2015/wordml/symex" xmlns:wpg="http://schemas.microsoft.com/office/word/2010/wordprocessingGroup" xmlns:wpi="http://schemas.microsoft.com/office/word/2010/wordprocessingInk" xmlns:wne="http://schemas.microsoft.com/office/word/2006/wordml" xmlns:wps="http://schemas.microsoft.com/office/word/2010/wordprocessingShape" mc:Ignorable="w14 w15 w16se w16cid wp14">
+<w:document xmlns:wpc="http://schemas.microsoft.com/office/word/2010/wordprocessingCanvas" xmlns:cx="http://schemas.microsoft.com/office/drawing/2014/chartex" xmlns:cx1="http://schemas.microsoft.com/office/drawing/2015/9/8/chartex" xmlns:cx2="http://schemas.microsoft.com/office/drawing/2015/10/21/chartex" xmlns:cx3="http://schemas.microsoft.com/office/drawing/2016/5/9/chartex" xmlns:cx4="http://schemas.microsoft.com/office/drawing/2016/5/10/chartex" xmlns:cx5="http://schemas.microsoft.com/office/drawing/2016/5/11/chartex" xmlns:cx6="http://schemas.microsoft.com/office/drawing/2016/5/12/chartex" xmlns:cx7="http://schemas.microsoft.com/office/drawing/2016/5/13/chartex" xmlns:cx8="http://schemas.microsoft.com/office/drawing/2016/5/14/chartex" xmlns:mc="http://schemas.openxmlformats.org/markup-compatibility/2006" xmlns:aink="http://schemas.microsoft.com/office/drawing/2016/ink" xmlns:am3d="http://schemas.microsoft.com/office/drawing/2017/model3d" xmlns:o="urn:schemas-microsoft-com:office:office" xmlns:r="http://schemas.openxmlformats.org/officeDocument/2006/relationships" xmlns:m="http://schemas.openxmlformats.org/officeDocument/2006/math" xmlns:v="urn:schemas-microsoft-com:vml" xmlns:wp14="http://schemas.microsoft.com/office/word/2010/wordprocessingDrawing" xmlns:wp="http://schemas.openxmlformats.org/drawingml/2006/wordprocessingDrawing" xmlns:w10="urn:schemas-microsoft-com:office:word" xmlns:w="http://schemas.openxmlformats.org/wordprocessingml/2006/main" xmlns:w14="http://schemas.microsoft.com/office/word/2010/wordml" xmlns:w15="http://schemas.microsoft.com/office/word/2012/wordml" xmlns:w16cex="http://schemas.microsoft.com/office/word/2018/wordml/cex" xmlns:w16cid="http://schemas.microsoft.com/office/word/2016/wordml/cid" xmlns:w16="http://schemas.microsoft.com/office/word/2018/wordml" xmlns:w16se="http://schemas.microsoft.com/office/word/2015/wordml/symex" xmlns:wpg="http://schemas.microsoft.com/office/word/2010/wordprocessingGroup" xmlns:wpi="http://schemas.microsoft.com/office/word/2010/wordprocessingInk" xmlns:wne="http://schemas.microsoft.com/office/word/2006/wordml" xmlns:wps="http://schemas.microsoft.com/office/word/2010/wordprocessingShape" mc:Ignorable="w14 w15 w16se w16cid w16 w16cex wp14">
   <w:body>
     <w:p>
       <w:pPr>
@@ -7983,9 +7983,8 @@
           <w:szCs w:val="18"/>
           <w:lang w:val="en-GB"/>
         </w:rPr>
-        <w:t xml:space="preserve">x = </w:t>
-      </w:r>
-      <w:proofErr w:type="spellStart"/>
+        <w:t>x = Variable</w:t>
+      </w:r>
       <w:r>
         <w:rPr>
           <w:rFonts w:ascii="Lucida Sans Typewriter" w:hAnsi="Lucida Sans Typewriter"/>
@@ -7993,9 +7992,8 @@
           <w:szCs w:val="18"/>
           <w:lang w:val="en-GB"/>
         </w:rPr>
-        <w:t>Variable.Random</w:t>
-      </w:r>
-      <w:proofErr w:type="spellEnd"/>
+        <w:t>&lt;bool&gt;</w:t>
+      </w:r>
       <w:r>
         <w:rPr>
           <w:rFonts w:ascii="Lucida Sans Typewriter" w:hAnsi="Lucida Sans Typewriter"/>
@@ -8003,7 +8001,18 @@
           <w:szCs w:val="18"/>
           <w:lang w:val="en-GB"/>
         </w:rPr>
-        <w:t>&lt;bool&gt;(</w:t>
+        <w:t>.Random</w:t>
+      </w:r>
+      <w:bookmarkStart w:id="9" w:name="_GoBack"/>
+      <w:bookmarkEnd w:id="9"/>
+      <w:r>
+        <w:rPr>
+          <w:rFonts w:ascii="Lucida Sans Typewriter" w:hAnsi="Lucida Sans Typewriter"/>
+          <w:sz w:val="18"/>
+          <w:szCs w:val="18"/>
+          <w:lang w:val="en-GB"/>
+        </w:rPr>
+        <w:t>(</w:t>
       </w:r>
       <w:proofErr w:type="spellStart"/>
       <w:r>
@@ -8017,6 +8026,7 @@
         <w:t>someDist</w:t>
       </w:r>
       <w:proofErr w:type="spellEnd"/>
+      <w:proofErr w:type="gramStart"/>
       <w:r>
         <w:rPr>
           <w:rFonts w:ascii="Lucida Sans Typewriter" w:hAnsi="Lucida Sans Typewriter"/>
@@ -8026,6 +8036,7 @@
         </w:rPr>
         <w:t>);</w:t>
       </w:r>
+      <w:proofErr w:type="gramEnd"/>
     </w:p>
     <w:p>
       <w:pPr>
@@ -8130,20 +8141,20 @@
           <w:lang w:val="en-GB"/>
         </w:rPr>
       </w:pPr>
-      <w:bookmarkStart w:id="9" w:name="_Toc284341868"/>
-      <w:bookmarkStart w:id="10" w:name="_Toc284343122"/>
-      <w:bookmarkStart w:id="11" w:name="_Toc305737610"/>
-      <w:bookmarkStart w:id="12" w:name="_Toc284341866"/>
-      <w:bookmarkStart w:id="13" w:name="_Toc284343120"/>
+      <w:bookmarkStart w:id="10" w:name="_Toc284341868"/>
+      <w:bookmarkStart w:id="11" w:name="_Toc284343122"/>
+      <w:bookmarkStart w:id="12" w:name="_Toc305737610"/>
+      <w:bookmarkStart w:id="13" w:name="_Toc284341866"/>
+      <w:bookmarkStart w:id="14" w:name="_Toc284343120"/>
       <w:r>
         <w:rPr>
           <w:lang w:val="en-GB"/>
         </w:rPr>
         <w:t>Observe Random Variables</w:t>
       </w:r>
-      <w:bookmarkEnd w:id="9"/>
       <w:bookmarkEnd w:id="10"/>
       <w:bookmarkEnd w:id="11"/>
+      <w:bookmarkEnd w:id="12"/>
     </w:p>
     <w:p>
       <w:pPr>
@@ -8211,11 +8222,11 @@
           <w:lang w:val="en-GB"/>
         </w:rPr>
       </w:pPr>
-      <w:bookmarkStart w:id="14" w:name="_Toc284341867"/>
-      <w:bookmarkStart w:id="15" w:name="_Toc284343121"/>
-      <w:bookmarkStart w:id="16" w:name="_Toc305737611"/>
-      <w:bookmarkEnd w:id="12"/>
+      <w:bookmarkStart w:id="15" w:name="_Toc284341867"/>
+      <w:bookmarkStart w:id="16" w:name="_Toc284343121"/>
+      <w:bookmarkStart w:id="17" w:name="_Toc305737611"/>
       <w:bookmarkEnd w:id="13"/>
+      <w:bookmarkEnd w:id="14"/>
       <w:r>
         <w:rPr>
           <w:lang w:val="en-GB"/>
@@ -8229,8 +8240,8 @@
         </w:rPr>
         <w:t xml:space="preserve"> </w:t>
       </w:r>
-      <w:bookmarkEnd w:id="14"/>
       <w:bookmarkEnd w:id="15"/>
+      <w:bookmarkEnd w:id="16"/>
       <w:r>
         <w:rPr>
           <w:lang w:val="en-GB"/>
@@ -8243,7 +8254,7 @@
         </w:rPr>
         <w:t>s</w:t>
       </w:r>
-      <w:bookmarkEnd w:id="16"/>
+      <w:bookmarkEnd w:id="17"/>
     </w:p>
     <w:p>
       <w:pPr>
@@ -8380,54 +8391,291 @@
         </w:rPr>
         <w:t xml:space="preserve">variable’s </w:t>
       </w:r>
+      <w:r>
+        <w:rPr>
+          <w:lang w:val="en-GB"/>
+        </w:rPr>
+        <w:t xml:space="preserve">value so it has a new distribution called the </w:t>
+      </w:r>
+      <w:r>
+        <w:rPr>
+          <w:i/>
+          <w:lang w:val="en-GB"/>
+        </w:rPr>
+        <w:t>posterior distribution</w:t>
+      </w:r>
+      <w:r>
+        <w:rPr>
+          <w:lang w:val="en-GB"/>
+        </w:rPr>
+        <w:t xml:space="preserve">—commonly abbreviated to </w:t>
+      </w:r>
+      <w:r>
+        <w:rPr>
+          <w:i/>
+          <w:lang w:val="en-GB"/>
+        </w:rPr>
+        <w:t>posterior</w:t>
+      </w:r>
+      <w:r>
+        <w:rPr>
+          <w:lang w:val="en-GB"/>
+        </w:rPr>
+        <w:t xml:space="preserve">. A posterior incorporates the information from the prior and the </w:t>
+      </w:r>
       <w:proofErr w:type="gramStart"/>
       <w:r>
         <w:rPr>
           <w:lang w:val="en-GB"/>
         </w:rPr>
+        <w:t>observations, and</w:t>
+      </w:r>
+      <w:proofErr w:type="gramEnd"/>
+      <w:r>
+        <w:rPr>
+          <w:lang w:val="en-GB"/>
+        </w:rPr>
+        <w:t xml:space="preserve"> </w:t>
+      </w:r>
+      <w:r>
+        <w:rPr>
+          <w:lang w:val="en-GB"/>
+        </w:rPr>
+        <w:t xml:space="preserve">represents your new and presumably improved </w:t>
+      </w:r>
+      <w:r>
+        <w:rPr>
+          <w:lang w:val="en-GB"/>
+        </w:rPr>
+        <w:t>knowledge</w:t>
+      </w:r>
+      <w:r>
+        <w:rPr>
+          <w:lang w:val="en-GB"/>
+        </w:rPr>
+        <w:t xml:space="preserve"> </w:t>
+      </w:r>
+      <w:r>
+        <w:rPr>
+          <w:lang w:val="en-GB"/>
+        </w:rPr>
+        <w:t xml:space="preserve">of the variable’s </w:t>
+      </w:r>
+      <w:r>
+        <w:rPr>
+          <w:lang w:val="en-GB"/>
+        </w:rPr>
         <w:t>value</w:t>
       </w:r>
+      <w:r>
+        <w:rPr>
+          <w:lang w:val="en-GB"/>
+        </w:rPr>
+        <w:t>.</w:t>
+      </w:r>
+    </w:p>
+    <w:p>
+      <w:pPr>
+        <w:pStyle w:val="BodyText"/>
+        <w:rPr>
+          <w:lang w:val="en-GB"/>
+        </w:rPr>
+      </w:pPr>
+      <w:r>
+        <w:rPr>
+          <w:lang w:val="en-GB"/>
+        </w:rPr>
+        <w:t>You compute posteriors by using an</w:t>
+      </w:r>
+      <w:r>
+        <w:rPr>
+          <w:lang w:val="en-GB"/>
+        </w:rPr>
+        <w:t xml:space="preserve"> instance of the Infer.NET inference engine</w:t>
+      </w:r>
+      <w:r>
+        <w:rPr>
+          <w:lang w:val="en-GB"/>
+        </w:rPr>
+        <w:t xml:space="preserve">, which </w:t>
+      </w:r>
+      <w:r>
+        <w:rPr>
+          <w:lang w:val="en-GB"/>
+        </w:rPr>
+        <w:t>performs all the numerical heavy lifting. The inference engine is implemented as the</w:t>
+      </w:r>
+      <w:r>
+        <w:rPr>
+          <w:lang w:val="en-GB"/>
+        </w:rPr>
+        <w:t xml:space="preserve"> </w:t>
+      </w:r>
+      <w:proofErr w:type="spellStart"/>
+      <w:r>
+        <w:rPr>
+          <w:b/>
+          <w:lang w:val="en-GB"/>
+        </w:rPr>
+        <w:t>InferenceEngine</w:t>
+      </w:r>
+      <w:proofErr w:type="spellEnd"/>
+      <w:r>
+        <w:rPr>
+          <w:b/>
+          <w:lang w:val="en-GB"/>
+        </w:rPr>
+        <w:t xml:space="preserve"> </w:t>
+      </w:r>
+      <w:r>
+        <w:rPr>
+          <w:lang w:val="en-GB"/>
+        </w:rPr>
+        <w:t xml:space="preserve">class in the </w:t>
+      </w:r>
+      <w:proofErr w:type="spellStart"/>
+      <w:proofErr w:type="gramStart"/>
+      <w:r>
+        <w:rPr>
+          <w:b/>
+          <w:lang w:val="en-GB"/>
+        </w:rPr>
+        <w:t>Microsoft</w:t>
+      </w:r>
+      <w:r>
+        <w:rPr>
+          <w:b/>
+          <w:lang w:val="en-GB"/>
+        </w:rPr>
+        <w:t>.ML.Probabilistic</w:t>
+      </w:r>
+      <w:r>
+        <w:rPr>
+          <w:b/>
+          <w:lang w:val="en-GB"/>
+        </w:rPr>
+        <w:t>.Models</w:t>
+      </w:r>
+      <w:proofErr w:type="spellEnd"/>
       <w:proofErr w:type="gramEnd"/>
       <w:r>
         <w:rPr>
           <w:lang w:val="en-GB"/>
         </w:rPr>
-        <w:t xml:space="preserve"> so it has a new distribution called the </w:t>
+        <w:t xml:space="preserve"> namespace.</w:t>
+      </w:r>
+    </w:p>
+    <w:p>
+      <w:pPr>
+        <w:pStyle w:val="BodyText"/>
+        <w:rPr>
+          <w:lang w:val="en-GB"/>
+        </w:rPr>
+      </w:pPr>
+      <w:r>
+        <w:rPr>
+          <w:lang w:val="en-GB"/>
+        </w:rPr>
+        <w:t xml:space="preserve">The inference engine computes the </w:t>
+      </w:r>
+      <w:r>
+        <w:rPr>
+          <w:lang w:val="en-GB"/>
+        </w:rPr>
+        <w:t xml:space="preserve">posterior </w:t>
+      </w:r>
+      <w:r>
+        <w:rPr>
+          <w:lang w:val="en-GB"/>
+        </w:rPr>
+        <w:t>distribution for a specified random variable</w:t>
+      </w:r>
+      <w:r>
+        <w:rPr>
+          <w:lang w:val="en-GB"/>
+        </w:rPr>
+        <w:t xml:space="preserve"> by</w:t>
+      </w:r>
+      <w:r>
+        <w:rPr>
+          <w:lang w:val="en-GB"/>
+        </w:rPr>
+        <w:t xml:space="preserve"> </w:t>
+      </w:r>
+      <w:r>
+        <w:rPr>
+          <w:lang w:val="en-GB"/>
+        </w:rPr>
+        <w:t xml:space="preserve">“summing out” </w:t>
+      </w:r>
+      <w:r>
+        <w:rPr>
+          <w:lang w:val="en-GB"/>
+        </w:rPr>
+        <w:t xml:space="preserve">the effect of the model’s other random variables. </w:t>
+      </w:r>
+      <w:r>
+        <w:rPr>
+          <w:lang w:val="en-GB"/>
+        </w:rPr>
+        <w:t>In general, t</w:t>
+      </w:r>
+      <w:r>
+        <w:rPr>
+          <w:lang w:val="en-GB"/>
+        </w:rPr>
+        <w:t>his</w:t>
+      </w:r>
+      <w:r>
+        <w:rPr>
+          <w:lang w:val="en-GB"/>
+        </w:rPr>
+        <w:t xml:space="preserve"> type of distribution</w:t>
+      </w:r>
+      <w:r>
+        <w:rPr>
+          <w:lang w:val="en-GB"/>
+        </w:rPr>
+        <w:t xml:space="preserve"> is called the</w:t>
+      </w:r>
+      <w:r>
+        <w:rPr>
+          <w:lang w:val="en-GB"/>
+        </w:rPr>
+        <w:t xml:space="preserve"> variable’s</w:t>
+      </w:r>
+      <w:r>
+        <w:rPr>
+          <w:lang w:val="en-GB"/>
+        </w:rPr>
+        <w:t xml:space="preserve"> </w:t>
       </w:r>
       <w:r>
         <w:rPr>
           <w:i/>
           <w:lang w:val="en-GB"/>
         </w:rPr>
-        <w:t>posterior distribution</w:t>
-      </w:r>
-      <w:r>
-        <w:rPr>
-          <w:lang w:val="en-GB"/>
-        </w:rPr>
-        <w:t xml:space="preserve">—commonly abbreviated to </w:t>
+        <w:t>marginal</w:t>
+      </w:r>
+      <w:r>
+        <w:rPr>
+          <w:lang w:val="en-GB"/>
+        </w:rPr>
+        <w:t xml:space="preserve"> </w:t>
       </w:r>
       <w:r>
         <w:rPr>
           <w:i/>
           <w:lang w:val="en-GB"/>
         </w:rPr>
-        <w:t>posterior</w:t>
-      </w:r>
-      <w:r>
-        <w:rPr>
-          <w:lang w:val="en-GB"/>
-        </w:rPr>
-        <w:t xml:space="preserve">. A posterior incorporates the information from the prior and the </w:t>
-      </w:r>
-      <w:proofErr w:type="gramStart"/>
-      <w:r>
-        <w:rPr>
-          <w:lang w:val="en-GB"/>
-        </w:rPr>
-        <w:t>observations, and</w:t>
-      </w:r>
-      <w:proofErr w:type="gramEnd"/>
+        <w:t>distribution</w:t>
+      </w:r>
+      <w:r>
+        <w:rPr>
+          <w:lang w:val="en-GB"/>
+        </w:rPr>
+        <w:t>, which is commonly abbreviated to</w:t>
+      </w:r>
       <w:r>
         <w:rPr>
           <w:lang w:val="en-GB"/>
@@ -8436,15 +8684,70 @@
       </w:r>
       <w:r>
         <w:rPr>
-          <w:lang w:val="en-GB"/>
-        </w:rPr>
-        <w:t xml:space="preserve">represents your new and presumably improved </w:t>
-      </w:r>
-      <w:r>
-        <w:rPr>
-          <w:lang w:val="en-GB"/>
-        </w:rPr>
-        <w:t>knowledge</w:t>
+          <w:i/>
+          <w:lang w:val="en-GB"/>
+        </w:rPr>
+        <w:t>marginal</w:t>
+      </w:r>
+      <w:r>
+        <w:rPr>
+          <w:lang w:val="en-GB"/>
+        </w:rPr>
+        <w:t xml:space="preserve">. </w:t>
+      </w:r>
+      <w:r>
+        <w:rPr>
+          <w:lang w:val="en-GB"/>
+        </w:rPr>
+        <w:t xml:space="preserve">When you query the inference engine for </w:t>
+      </w:r>
+      <w:r>
+        <w:rPr>
+          <w:lang w:val="en-GB"/>
+        </w:rPr>
+        <w:t>a random variable’s</w:t>
+      </w:r>
+      <w:r>
+        <w:rPr>
+          <w:lang w:val="en-GB"/>
+        </w:rPr>
+        <w:t xml:space="preserve"> marginal </w:t>
+      </w:r>
+      <w:r>
+        <w:rPr>
+          <w:lang w:val="en-GB"/>
+        </w:rPr>
+        <w:t>after observing one or more of the model’s other random variables</w:t>
+      </w:r>
+      <w:r>
+        <w:rPr>
+          <w:lang w:val="en-GB"/>
+        </w:rPr>
+        <w:t>, the marginal that the engine returns is a posterior—an upda</w:t>
+      </w:r>
+      <w:r>
+        <w:rPr>
+          <w:lang w:val="en-GB"/>
+        </w:rPr>
+        <w:t>te</w:t>
+      </w:r>
+      <w:r>
+        <w:rPr>
+          <w:lang w:val="en-GB"/>
+        </w:rPr>
+        <w:t xml:space="preserve"> of the variable’s prior, conditioned by the new information from the observations.</w:t>
+      </w:r>
+      <w:r>
+        <w:rPr>
+          <w:lang w:val="en-GB"/>
+        </w:rPr>
+        <w:t xml:space="preserve"> For a more detailed discussion of marginals</w:t>
+      </w:r>
+      <w:r>
+        <w:rPr>
+          <w:lang w:val="en-GB"/>
+        </w:rPr>
+        <w:t>,</w:t>
       </w:r>
       <w:r>
         <w:rPr>
@@ -8456,320 +8759,6 @@
         <w:rPr>
           <w:lang w:val="en-GB"/>
         </w:rPr>
-        <w:t xml:space="preserve">of the variable’s </w:t>
-      </w:r>
-      <w:r>
-        <w:rPr>
-          <w:lang w:val="en-GB"/>
-        </w:rPr>
-        <w:t>value</w:t>
-      </w:r>
-      <w:r>
-        <w:rPr>
-          <w:lang w:val="en-GB"/>
-        </w:rPr>
-        <w:t>.</w:t>
-      </w:r>
-    </w:p>
-    <w:p>
-      <w:pPr>
-        <w:pStyle w:val="BodyText"/>
-        <w:rPr>
-          <w:lang w:val="en-GB"/>
-        </w:rPr>
-      </w:pPr>
-      <w:r>
-        <w:rPr>
-          <w:lang w:val="en-GB"/>
-        </w:rPr>
-        <w:t>You compute posteriors by using an</w:t>
-      </w:r>
-      <w:r>
-        <w:rPr>
-          <w:lang w:val="en-GB"/>
-        </w:rPr>
-        <w:t xml:space="preserve"> instance of the Infer.NET inference engine</w:t>
-      </w:r>
-      <w:r>
-        <w:rPr>
-          <w:lang w:val="en-GB"/>
-        </w:rPr>
-        <w:t xml:space="preserve">, which </w:t>
-      </w:r>
-      <w:r>
-        <w:rPr>
-          <w:lang w:val="en-GB"/>
-        </w:rPr>
-        <w:t>performs all the numerical heavy lifting. The inference engine is implemented as the</w:t>
-      </w:r>
-      <w:r>
-        <w:rPr>
-          <w:lang w:val="en-GB"/>
-        </w:rPr>
-        <w:t xml:space="preserve"> </w:t>
-      </w:r>
-      <w:proofErr w:type="spellStart"/>
-      <w:r>
-        <w:rPr>
-          <w:b/>
-          <w:lang w:val="en-GB"/>
-        </w:rPr>
-        <w:t>InferenceEngine</w:t>
-      </w:r>
-      <w:proofErr w:type="spellEnd"/>
-      <w:r>
-        <w:rPr>
-          <w:b/>
-          <w:lang w:val="en-GB"/>
-        </w:rPr>
-        <w:t xml:space="preserve"> </w:t>
-      </w:r>
-      <w:r>
-        <w:rPr>
-          <w:lang w:val="en-GB"/>
-        </w:rPr>
-        <w:t xml:space="preserve">class in the </w:t>
-      </w:r>
-      <w:proofErr w:type="spellStart"/>
-      <w:proofErr w:type="gramStart"/>
-      <w:r>
-        <w:rPr>
-          <w:b/>
-          <w:lang w:val="en-GB"/>
-        </w:rPr>
-        <w:t>Microsoft</w:t>
-      </w:r>
-      <w:r>
-        <w:rPr>
-          <w:b/>
-          <w:lang w:val="en-GB"/>
-        </w:rPr>
-        <w:t>.ML.Probabilistic</w:t>
-      </w:r>
-      <w:r>
-        <w:rPr>
-          <w:b/>
-          <w:lang w:val="en-GB"/>
-        </w:rPr>
-        <w:t>.Models</w:t>
-      </w:r>
-      <w:proofErr w:type="spellEnd"/>
-      <w:proofErr w:type="gramEnd"/>
-      <w:r>
-        <w:rPr>
-          <w:lang w:val="en-GB"/>
-        </w:rPr>
-        <w:t xml:space="preserve"> namespace.</w:t>
-      </w:r>
-    </w:p>
-    <w:p>
-      <w:pPr>
-        <w:pStyle w:val="BodyText"/>
-        <w:rPr>
-          <w:lang w:val="en-GB"/>
-        </w:rPr>
-      </w:pPr>
-      <w:r>
-        <w:rPr>
-          <w:lang w:val="en-GB"/>
-        </w:rPr>
-        <w:t xml:space="preserve">The inference engine computes the </w:t>
-      </w:r>
-      <w:r>
-        <w:rPr>
-          <w:lang w:val="en-GB"/>
-        </w:rPr>
-        <w:t xml:space="preserve">posterior </w:t>
-      </w:r>
-      <w:r>
-        <w:rPr>
-          <w:lang w:val="en-GB"/>
-        </w:rPr>
-        <w:t>distribution for a specified random variable</w:t>
-      </w:r>
-      <w:r>
-        <w:rPr>
-          <w:lang w:val="en-GB"/>
-        </w:rPr>
-        <w:t xml:space="preserve"> by</w:t>
-      </w:r>
-      <w:r>
-        <w:rPr>
-          <w:lang w:val="en-GB"/>
-        </w:rPr>
-        <w:t xml:space="preserve"> </w:t>
-      </w:r>
-      <w:r>
-        <w:rPr>
-          <w:lang w:val="en-GB"/>
-        </w:rPr>
-        <w:t xml:space="preserve">“summing out” </w:t>
-      </w:r>
-      <w:r>
-        <w:rPr>
-          <w:lang w:val="en-GB"/>
-        </w:rPr>
-        <w:t xml:space="preserve">the effect of the model’s other random variables. </w:t>
-      </w:r>
-      <w:r>
-        <w:rPr>
-          <w:lang w:val="en-GB"/>
-        </w:rPr>
-        <w:t>In general, t</w:t>
-      </w:r>
-      <w:r>
-        <w:rPr>
-          <w:lang w:val="en-GB"/>
-        </w:rPr>
-        <w:t>his</w:t>
-      </w:r>
-      <w:r>
-        <w:rPr>
-          <w:lang w:val="en-GB"/>
-        </w:rPr>
-        <w:t xml:space="preserve"> type of distribution</w:t>
-      </w:r>
-      <w:r>
-        <w:rPr>
-          <w:lang w:val="en-GB"/>
-        </w:rPr>
-        <w:t xml:space="preserve"> is called the</w:t>
-      </w:r>
-      <w:r>
-        <w:rPr>
-          <w:lang w:val="en-GB"/>
-        </w:rPr>
-        <w:t xml:space="preserve"> variable’s</w:t>
-      </w:r>
-      <w:r>
-        <w:rPr>
-          <w:lang w:val="en-GB"/>
-        </w:rPr>
-        <w:t xml:space="preserve"> </w:t>
-      </w:r>
-      <w:r>
-        <w:rPr>
-          <w:i/>
-          <w:lang w:val="en-GB"/>
-        </w:rPr>
-        <w:t>marginal</w:t>
-      </w:r>
-      <w:r>
-        <w:rPr>
-          <w:lang w:val="en-GB"/>
-        </w:rPr>
-        <w:t xml:space="preserve"> </w:t>
-      </w:r>
-      <w:r>
-        <w:rPr>
-          <w:i/>
-          <w:lang w:val="en-GB"/>
-        </w:rPr>
-        <w:t>distribution</w:t>
-      </w:r>
-      <w:r>
-        <w:rPr>
-          <w:lang w:val="en-GB"/>
-        </w:rPr>
-        <w:t>, which is commonly abbreviated to</w:t>
-      </w:r>
-      <w:r>
-        <w:rPr>
-          <w:lang w:val="en-GB"/>
-        </w:rPr>
-        <w:t xml:space="preserve"> </w:t>
-      </w:r>
-      <w:r>
-        <w:rPr>
-          <w:i/>
-          <w:lang w:val="en-GB"/>
-        </w:rPr>
-        <w:t>marginal</w:t>
-      </w:r>
-      <w:r>
-        <w:rPr>
-          <w:lang w:val="en-GB"/>
-        </w:rPr>
-        <w:t xml:space="preserve">. </w:t>
-      </w:r>
-      <w:r>
-        <w:rPr>
-          <w:lang w:val="en-GB"/>
-        </w:rPr>
-        <w:t xml:space="preserve">When you query the inference engine for </w:t>
-      </w:r>
-      <w:r>
-        <w:rPr>
-          <w:lang w:val="en-GB"/>
-        </w:rPr>
-        <w:t>a random variable’s</w:t>
-      </w:r>
-      <w:r>
-        <w:rPr>
-          <w:lang w:val="en-GB"/>
-        </w:rPr>
-        <w:t xml:space="preserve"> marginal </w:t>
-      </w:r>
-      <w:r>
-        <w:rPr>
-          <w:lang w:val="en-GB"/>
-        </w:rPr>
-        <w:t>after observing one or more of the model’s other random variables</w:t>
-      </w:r>
-      <w:r>
-        <w:rPr>
-          <w:lang w:val="en-GB"/>
-        </w:rPr>
-        <w:t xml:space="preserve">, the marginal that the engine returns </w:t>
-      </w:r>
-      <w:proofErr w:type="gramStart"/>
-      <w:r>
-        <w:rPr>
-          <w:lang w:val="en-GB"/>
-        </w:rPr>
-        <w:t>is</w:t>
-      </w:r>
-      <w:proofErr w:type="gramEnd"/>
-      <w:r>
-        <w:rPr>
-          <w:lang w:val="en-GB"/>
-        </w:rPr>
-        <w:t xml:space="preserve"> a posterior—an upda</w:t>
-      </w:r>
-      <w:r>
-        <w:rPr>
-          <w:lang w:val="en-GB"/>
-        </w:rPr>
-        <w:t>te</w:t>
-      </w:r>
-      <w:r>
-        <w:rPr>
-          <w:lang w:val="en-GB"/>
-        </w:rPr>
-        <w:t xml:space="preserve"> of the variable’s prior, conditioned by the new information from the observations.</w:t>
-      </w:r>
-      <w:r>
-        <w:rPr>
-          <w:lang w:val="en-GB"/>
-        </w:rPr>
-        <w:t xml:space="preserve"> For a more detailed discussion of marginals</w:t>
-      </w:r>
-      <w:r>
-        <w:rPr>
-          <w:lang w:val="en-GB"/>
-        </w:rPr>
-        <w:t>,</w:t>
-      </w:r>
-      <w:r>
-        <w:rPr>
-          <w:lang w:val="en-GB"/>
-        </w:rPr>
-        <w:t xml:space="preserve"> </w:t>
-      </w:r>
-      <w:r>
-        <w:rPr>
-          <w:lang w:val="en-GB"/>
-        </w:rPr>
         <w:t xml:space="preserve">priors, </w:t>
       </w:r>
       <w:r>
@@ -8792,14 +8781,14 @@
           <w:lang w:val="en-GB"/>
         </w:rPr>
       </w:pPr>
-      <w:bookmarkStart w:id="17" w:name="_Toc305737612"/>
+      <w:bookmarkStart w:id="18" w:name="_Toc305737612"/>
       <w:r>
         <w:rPr>
           <w:lang w:val="en-GB"/>
         </w:rPr>
         <w:t>Use the Posteriors</w:t>
       </w:r>
-      <w:bookmarkEnd w:id="17"/>
+      <w:bookmarkEnd w:id="18"/>
     </w:p>
     <w:p>
       <w:pPr>
@@ -8945,14 +8934,14 @@
         <w:rPr>
           <w:lang w:val="en-GB"/>
         </w:rPr>
-        <w:t xml:space="preserve">The new posterior incorporates the initial prior and all observations. You can continue this process indefinitely. After </w:t>
+        <w:t xml:space="preserve">The new posterior incorporates the initial prior and all observations. You can continue this process indefinitely. After a </w:t>
       </w:r>
       <w:proofErr w:type="gramStart"/>
       <w:r>
         <w:rPr>
           <w:lang w:val="en-GB"/>
         </w:rPr>
-        <w:t>a sufficient number of</w:t>
+        <w:t>sufficient number of</w:t>
       </w:r>
       <w:proofErr w:type="gramEnd"/>
       <w:r>
@@ -9011,24 +9000,24 @@
           <w:lang w:val="en-GB"/>
         </w:rPr>
       </w:pPr>
-      <w:bookmarkStart w:id="18" w:name="_Toc284341870"/>
-      <w:bookmarkStart w:id="19" w:name="_Toc284343124"/>
-      <w:bookmarkStart w:id="20" w:name="_Toc305737613"/>
+      <w:bookmarkStart w:id="19" w:name="_Toc284341870"/>
+      <w:bookmarkStart w:id="20" w:name="_Toc284343124"/>
+      <w:bookmarkStart w:id="21" w:name="_Toc305737613"/>
       <w:r>
         <w:rPr>
           <w:lang w:val="en-GB"/>
         </w:rPr>
         <w:t>What’s Next</w:t>
       </w:r>
-      <w:bookmarkEnd w:id="18"/>
       <w:bookmarkEnd w:id="19"/>
+      <w:bookmarkEnd w:id="20"/>
       <w:r>
         <w:rPr>
           <w:lang w:val="en-GB"/>
         </w:rPr>
         <w:t>?</w:t>
       </w:r>
-      <w:bookmarkEnd w:id="20"/>
+      <w:bookmarkEnd w:id="21"/>
     </w:p>
     <w:p>
       <w:pPr>
@@ -9281,10 +9270,10 @@
       <w:pPr>
         <w:pStyle w:val="Chapter"/>
       </w:pPr>
-      <w:bookmarkStart w:id="21" w:name="_Toc284341871"/>
-      <w:bookmarkStart w:id="22" w:name="_Toc284343125"/>
-      <w:bookmarkStart w:id="23" w:name="_Toc304988327"/>
-      <w:bookmarkStart w:id="24" w:name="_Toc305737614"/>
+      <w:bookmarkStart w:id="22" w:name="_Toc284341871"/>
+      <w:bookmarkStart w:id="23" w:name="_Toc284343125"/>
+      <w:bookmarkStart w:id="24" w:name="_Toc304988327"/>
+      <w:bookmarkStart w:id="25" w:name="_Toc305737614"/>
       <w:r>
         <w:rPr>
           <w:b/>
@@ -9323,10 +9312,10 @@
       <w:r>
         <w:t>Parameter Learning</w:t>
       </w:r>
-      <w:bookmarkEnd w:id="21"/>
       <w:bookmarkEnd w:id="22"/>
       <w:bookmarkEnd w:id="23"/>
       <w:bookmarkEnd w:id="24"/>
+      <w:bookmarkEnd w:id="25"/>
     </w:p>
     <w:p>
       <w:pPr>
@@ -9445,18 +9434,18 @@
           <w:lang w:val="en-GB"/>
         </w:rPr>
       </w:pPr>
-      <w:bookmarkStart w:id="25" w:name="_Toc284343126"/>
-      <w:bookmarkStart w:id="26" w:name="_Toc284341872"/>
-      <w:bookmarkStart w:id="27" w:name="_Toc305737615"/>
+      <w:bookmarkStart w:id="26" w:name="_Toc284343126"/>
+      <w:bookmarkStart w:id="27" w:name="_Toc284341872"/>
+      <w:bookmarkStart w:id="28" w:name="_Toc305737615"/>
       <w:r>
         <w:rPr>
           <w:lang w:val="en-GB"/>
         </w:rPr>
         <w:t>CyclingTime1 Model</w:t>
       </w:r>
-      <w:bookmarkEnd w:id="25"/>
       <w:bookmarkEnd w:id="26"/>
       <w:bookmarkEnd w:id="27"/>
+      <w:bookmarkEnd w:id="28"/>
     </w:p>
     <w:p>
       <w:pPr>
@@ -10881,7 +10870,7 @@
             <v:path o:extrusionok="f" gradientshapeok="t" o:connecttype="rect"/>
             <o:lock v:ext="edit" aspectratio="t"/>
           </v:shapetype>
-          <v:shape id="_x0000_i1025" type="#_x0000_t75" style="width:315.75pt;height:162.75pt">
+          <v:shape id="_x0000_i1025" type="#_x0000_t75" style="width:316pt;height:162.5pt">
             <v:imagedata r:id="rId16" o:title=""/>
           </v:shape>
         </w:pict>
@@ -11427,18 +11416,18 @@
           <w:lang w:val="en-GB"/>
         </w:rPr>
       </w:pPr>
-      <w:bookmarkStart w:id="28" w:name="_Toc284343127"/>
-      <w:bookmarkStart w:id="29" w:name="_Toc284341873"/>
-      <w:bookmarkStart w:id="30" w:name="_Toc305737616"/>
+      <w:bookmarkStart w:id="29" w:name="_Toc284343127"/>
+      <w:bookmarkStart w:id="30" w:name="_Toc284341873"/>
+      <w:bookmarkStart w:id="31" w:name="_Toc305737616"/>
       <w:r>
         <w:rPr>
           <w:lang w:val="en-GB"/>
         </w:rPr>
         <w:t>CyclingTime1 Application</w:t>
       </w:r>
-      <w:bookmarkEnd w:id="28"/>
       <w:bookmarkEnd w:id="29"/>
       <w:bookmarkEnd w:id="30"/>
+      <w:bookmarkEnd w:id="31"/>
     </w:p>
     <w:p>
       <w:pPr>
@@ -13179,9 +13168,9 @@
           <w:lang w:val="en-GB"/>
         </w:rPr>
       </w:pPr>
-      <w:bookmarkStart w:id="31" w:name="_Toc284341874"/>
-      <w:bookmarkStart w:id="32" w:name="_Toc284343128"/>
-      <w:bookmarkStart w:id="33" w:name="_Toc305737617"/>
+      <w:bookmarkStart w:id="32" w:name="_Toc284341874"/>
+      <w:bookmarkStart w:id="33" w:name="_Toc284343128"/>
+      <w:bookmarkStart w:id="34" w:name="_Toc305737617"/>
       <w:r>
         <w:rPr>
           <w:lang w:val="en-GB"/>
@@ -13201,15 +13190,15 @@
         </w:rPr>
         <w:t>Create</w:t>
       </w:r>
-      <w:bookmarkEnd w:id="31"/>
       <w:bookmarkEnd w:id="32"/>
+      <w:bookmarkEnd w:id="33"/>
       <w:r>
         <w:rPr>
           <w:lang w:val="en-GB"/>
         </w:rPr>
         <w:t xml:space="preserve"> the Model</w:t>
       </w:r>
-      <w:bookmarkEnd w:id="33"/>
+      <w:bookmarkEnd w:id="34"/>
     </w:p>
     <w:p>
       <w:pPr>
@@ -14341,8 +14330,8 @@
           <w:lang w:val="en-GB"/>
         </w:rPr>
       </w:pPr>
-      <w:bookmarkStart w:id="34" w:name="_Toc284341875"/>
-      <w:bookmarkStart w:id="35" w:name="_Toc284343129"/>
+      <w:bookmarkStart w:id="35" w:name="_Toc284341875"/>
+      <w:bookmarkStart w:id="36" w:name="_Toc284343129"/>
       <w:r>
         <w:rPr>
           <w:lang w:val="en-GB"/>
@@ -14373,8 +14362,8 @@
         </w:rPr>
         <w:t>Times</w:t>
       </w:r>
-      <w:bookmarkEnd w:id="34"/>
       <w:bookmarkEnd w:id="35"/>
+      <w:bookmarkEnd w:id="36"/>
     </w:p>
     <w:p>
       <w:pPr>
@@ -14930,9 +14919,9 @@
           <w:lang w:val="en-GB"/>
         </w:rPr>
       </w:pPr>
-      <w:bookmarkStart w:id="36" w:name="_Toc284341876"/>
-      <w:bookmarkStart w:id="37" w:name="_Toc284343130"/>
-      <w:bookmarkStart w:id="38" w:name="_Toc305737618"/>
+      <w:bookmarkStart w:id="37" w:name="_Toc284341876"/>
+      <w:bookmarkStart w:id="38" w:name="_Toc284343130"/>
+      <w:bookmarkStart w:id="39" w:name="_Toc305737618"/>
       <w:r>
         <w:rPr>
           <w:lang w:val="en-GB"/>
@@ -14957,9 +14946,9 @@
         </w:rPr>
         <w:t>Train the Model</w:t>
       </w:r>
-      <w:bookmarkEnd w:id="36"/>
       <w:bookmarkEnd w:id="37"/>
       <w:bookmarkEnd w:id="38"/>
+      <w:bookmarkEnd w:id="39"/>
       <w:r>
         <w:rPr>
           <w:lang w:val="en-GB"/>
@@ -16420,9 +16409,9 @@
           <w:lang w:val="en-GB"/>
         </w:rPr>
       </w:pPr>
-      <w:bookmarkStart w:id="39" w:name="_Toc284341877"/>
-      <w:bookmarkStart w:id="40" w:name="_Toc284343131"/>
-      <w:bookmarkStart w:id="41" w:name="_Toc305737619"/>
+      <w:bookmarkStart w:id="40" w:name="_Toc284341877"/>
+      <w:bookmarkStart w:id="41" w:name="_Toc284343131"/>
+      <w:bookmarkStart w:id="42" w:name="_Toc305737619"/>
       <w:r>
         <w:rPr>
           <w:lang w:val="en-GB"/>
@@ -16435,9 +16424,9 @@
         </w:rPr>
         <w:t>] Use the Trained Model for Prediction</w:t>
       </w:r>
-      <w:bookmarkEnd w:id="39"/>
       <w:bookmarkEnd w:id="40"/>
       <w:bookmarkEnd w:id="41"/>
+      <w:bookmarkEnd w:id="42"/>
     </w:p>
     <w:p>
       <w:pPr>
@@ -17948,10 +17937,10 @@
       <w:pPr>
         <w:pStyle w:val="Chapter"/>
       </w:pPr>
-      <w:bookmarkStart w:id="42" w:name="_Toc284341878"/>
-      <w:bookmarkStart w:id="43" w:name="_Toc284343132"/>
-      <w:bookmarkStart w:id="44" w:name="_Toc304988328"/>
-      <w:bookmarkStart w:id="45" w:name="_Toc305737620"/>
+      <w:bookmarkStart w:id="43" w:name="_Toc284341878"/>
+      <w:bookmarkStart w:id="44" w:name="_Toc284343132"/>
+      <w:bookmarkStart w:id="45" w:name="_Toc304988328"/>
+      <w:bookmarkStart w:id="46" w:name="_Toc305737620"/>
       <w:r>
         <w:rPr>
           <w:b/>
@@ -17985,16 +17974,16 @@
       <w:r>
         <w:t xml:space="preserve">: </w:t>
       </w:r>
-      <w:bookmarkEnd w:id="42"/>
       <w:bookmarkEnd w:id="43"/>
+      <w:bookmarkEnd w:id="44"/>
       <w:r>
         <w:t>Gaussian and Gamma Distributions</w:t>
       </w:r>
       <w:r>
         <w:t>, and Factor Graphs</w:t>
       </w:r>
-      <w:bookmarkEnd w:id="44"/>
       <w:bookmarkEnd w:id="45"/>
+      <w:bookmarkEnd w:id="46"/>
     </w:p>
     <w:p>
       <w:pPr>
@@ -18003,9 +17992,9 @@
           <w:lang w:val="en-GB"/>
         </w:rPr>
       </w:pPr>
-      <w:bookmarkStart w:id="46" w:name="_Toc284343134"/>
-      <w:bookmarkStart w:id="47" w:name="_Toc284341880"/>
-      <w:bookmarkStart w:id="48" w:name="_Toc305737621"/>
+      <w:bookmarkStart w:id="47" w:name="_Toc284343134"/>
+      <w:bookmarkStart w:id="48" w:name="_Toc284341880"/>
+      <w:bookmarkStart w:id="49" w:name="_Toc305737621"/>
       <w:r>
         <w:rPr>
           <w:lang w:val="en-GB"/>
@@ -18030,9 +18019,9 @@
         </w:rPr>
         <w:t>s</w:t>
       </w:r>
-      <w:bookmarkEnd w:id="46"/>
       <w:bookmarkEnd w:id="47"/>
       <w:bookmarkEnd w:id="48"/>
+      <w:bookmarkEnd w:id="49"/>
     </w:p>
     <w:p>
       <w:pPr>
@@ -18067,18 +18056,18 @@
           <w:lang w:val="en-GB"/>
         </w:rPr>
       </w:pPr>
-      <w:bookmarkStart w:id="49" w:name="_Toc284341881"/>
-      <w:bookmarkStart w:id="50" w:name="_Toc284343135"/>
-      <w:bookmarkStart w:id="51" w:name="_Toc305737622"/>
+      <w:bookmarkStart w:id="50" w:name="_Toc284341881"/>
+      <w:bookmarkStart w:id="51" w:name="_Toc284343135"/>
+      <w:bookmarkStart w:id="52" w:name="_Toc305737622"/>
       <w:r>
         <w:rPr>
           <w:lang w:val="en-GB"/>
         </w:rPr>
         <w:t>Gaussian Distribution</w:t>
       </w:r>
-      <w:bookmarkEnd w:id="49"/>
       <w:bookmarkEnd w:id="50"/>
       <w:bookmarkEnd w:id="51"/>
+      <w:bookmarkEnd w:id="52"/>
     </w:p>
     <w:p>
       <w:pPr>
@@ -19090,18 +19079,18 @@
           <w:lang w:val="en-GB"/>
         </w:rPr>
       </w:pPr>
-      <w:bookmarkStart w:id="52" w:name="_Toc284341882"/>
-      <w:bookmarkStart w:id="53" w:name="_Toc284343136"/>
-      <w:bookmarkStart w:id="54" w:name="_Toc305737623"/>
+      <w:bookmarkStart w:id="53" w:name="_Toc284341882"/>
+      <w:bookmarkStart w:id="54" w:name="_Toc284343136"/>
+      <w:bookmarkStart w:id="55" w:name="_Toc305737623"/>
       <w:r>
         <w:rPr>
           <w:lang w:val="en-GB"/>
         </w:rPr>
         <w:t>Gamma Distribution</w:t>
       </w:r>
-      <w:bookmarkEnd w:id="52"/>
       <w:bookmarkEnd w:id="53"/>
       <w:bookmarkEnd w:id="54"/>
+      <w:bookmarkEnd w:id="55"/>
     </w:p>
     <w:p>
       <w:pPr>
@@ -20111,9 +20100,9 @@
           <w:lang w:val="en-GB"/>
         </w:rPr>
       </w:pPr>
-      <w:bookmarkStart w:id="55" w:name="_Toc284343137"/>
-      <w:bookmarkStart w:id="56" w:name="_Toc284341883"/>
-      <w:bookmarkStart w:id="57" w:name="_Toc305737624"/>
+      <w:bookmarkStart w:id="56" w:name="_Toc284343137"/>
+      <w:bookmarkStart w:id="57" w:name="_Toc284341883"/>
+      <w:bookmarkStart w:id="58" w:name="_Toc305737624"/>
       <w:r>
         <w:rPr>
           <w:lang w:val="en-GB"/>
@@ -20126,9 +20115,9 @@
         </w:rPr>
         <w:t>Factor Graphs</w:t>
       </w:r>
-      <w:bookmarkEnd w:id="55"/>
       <w:bookmarkEnd w:id="56"/>
       <w:bookmarkEnd w:id="57"/>
+      <w:bookmarkEnd w:id="58"/>
     </w:p>
     <w:p>
       <w:pPr>
@@ -21778,10 +21767,10 @@
       <w:pPr>
         <w:pStyle w:val="Chapter"/>
       </w:pPr>
-      <w:bookmarkStart w:id="58" w:name="_Toc284341884"/>
-      <w:bookmarkStart w:id="59" w:name="_Toc284343138"/>
-      <w:bookmarkStart w:id="60" w:name="_Toc304988329"/>
-      <w:bookmarkStart w:id="61" w:name="_Toc305737625"/>
+      <w:bookmarkStart w:id="59" w:name="_Toc284341884"/>
+      <w:bookmarkStart w:id="60" w:name="_Toc284343138"/>
+      <w:bookmarkStart w:id="61" w:name="_Toc304988329"/>
+      <w:bookmarkStart w:id="62" w:name="_Toc305737625"/>
       <w:r>
         <w:rPr>
           <w:b/>
@@ -21815,13 +21804,13 @@
       <w:r>
         <w:t xml:space="preserve"> </w:t>
       </w:r>
-      <w:bookmarkEnd w:id="58"/>
       <w:bookmarkEnd w:id="59"/>
+      <w:bookmarkEnd w:id="60"/>
       <w:r>
         <w:t>Restructuring CyclingTime1</w:t>
       </w:r>
-      <w:bookmarkEnd w:id="60"/>
       <w:bookmarkEnd w:id="61"/>
+      <w:bookmarkEnd w:id="62"/>
     </w:p>
     <w:p>
       <w:pPr>
@@ -22493,9 +22482,9 @@
           <w:lang w:val="en-GB"/>
         </w:rPr>
       </w:pPr>
-      <w:bookmarkStart w:id="62" w:name="_Toc284343139"/>
-      <w:bookmarkStart w:id="63" w:name="_Toc284341885"/>
-      <w:bookmarkStart w:id="64" w:name="_Toc305737626"/>
+      <w:bookmarkStart w:id="63" w:name="_Toc284343139"/>
+      <w:bookmarkStart w:id="64" w:name="_Toc284341885"/>
+      <w:bookmarkStart w:id="65" w:name="_Toc305737626"/>
       <w:proofErr w:type="spellStart"/>
       <w:r>
         <w:rPr>
@@ -22510,9 +22499,9 @@
         </w:rPr>
         <w:t xml:space="preserve"> Class</w:t>
       </w:r>
-      <w:bookmarkEnd w:id="62"/>
       <w:bookmarkEnd w:id="63"/>
       <w:bookmarkEnd w:id="64"/>
+      <w:bookmarkEnd w:id="65"/>
     </w:p>
     <w:p>
       <w:pPr>
@@ -22669,9 +22658,9 @@
           <w:lang w:val="en-GB"/>
         </w:rPr>
       </w:pPr>
-      <w:bookmarkStart w:id="65" w:name="_Toc284341886"/>
-      <w:bookmarkStart w:id="66" w:name="_Toc284343140"/>
-      <w:bookmarkStart w:id="67" w:name="_Toc305737627"/>
+      <w:bookmarkStart w:id="66" w:name="_Toc284341886"/>
+      <w:bookmarkStart w:id="67" w:name="_Toc284343140"/>
+      <w:bookmarkStart w:id="68" w:name="_Toc305737627"/>
       <w:proofErr w:type="spellStart"/>
       <w:r>
         <w:rPr>
@@ -22686,9 +22675,9 @@
         </w:rPr>
         <w:t xml:space="preserve"> Fields</w:t>
       </w:r>
-      <w:bookmarkEnd w:id="65"/>
       <w:bookmarkEnd w:id="66"/>
       <w:bookmarkEnd w:id="67"/>
+      <w:bookmarkEnd w:id="68"/>
     </w:p>
     <w:p>
       <w:pPr>
@@ -23825,19 +23814,11 @@
         </w:rPr>
         <w:t xml:space="preserve">. </w:t>
       </w:r>
-      <w:proofErr w:type="gramStart"/>
-      <w:r>
-        <w:rPr>
-          <w:lang w:val="en-GB"/>
-        </w:rPr>
-        <w:t>However</w:t>
-      </w:r>
-      <w:proofErr w:type="gramEnd"/>
-      <w:r>
-        <w:rPr>
-          <w:lang w:val="en-GB"/>
-        </w:rPr>
-        <w:t xml:space="preserve"> ap</w:t>
+      <w:r>
+        <w:rPr>
+          <w:lang w:val="en-GB"/>
+        </w:rPr>
+        <w:t>However ap</w:t>
       </w:r>
       <w:r>
         <w:rPr>
@@ -24211,9 +24192,9 @@
           <w:lang w:val="en-GB"/>
         </w:rPr>
       </w:pPr>
-      <w:bookmarkStart w:id="68" w:name="_Toc284343141"/>
-      <w:bookmarkStart w:id="69" w:name="_Toc284341887"/>
-      <w:bookmarkStart w:id="70" w:name="_Toc305737628"/>
+      <w:bookmarkStart w:id="69" w:name="_Toc284343141"/>
+      <w:bookmarkStart w:id="70" w:name="_Toc284341887"/>
+      <w:bookmarkStart w:id="71" w:name="_Toc305737628"/>
       <w:proofErr w:type="spellStart"/>
       <w:r>
         <w:rPr>
@@ -24228,9 +24209,9 @@
         </w:rPr>
         <w:t xml:space="preserve"> Method</w:t>
       </w:r>
-      <w:bookmarkEnd w:id="68"/>
       <w:bookmarkEnd w:id="69"/>
       <w:bookmarkEnd w:id="70"/>
+      <w:bookmarkEnd w:id="71"/>
     </w:p>
     <w:p>
       <w:pPr>
@@ -24570,7 +24551,6 @@
         </w:rPr>
         <w:t xml:space="preserve"> = </w:t>
       </w:r>
-      <w:proofErr w:type="spellStart"/>
       <w:r>
         <w:rPr>
           <w:color w:val="2B91AF"/>
@@ -24582,13 +24562,6 @@
         <w:rPr>
           <w:lang w:val="en-GB"/>
         </w:rPr>
-        <w:t>.Random</w:t>
-      </w:r>
-      <w:proofErr w:type="spellEnd"/>
-      <w:r>
-        <w:rPr>
-          <w:lang w:val="en-GB"/>
-        </w:rPr>
         <w:t>&lt;</w:t>
       </w:r>
       <w:r>
@@ -24602,124 +24575,106 @@
         <w:rPr>
           <w:lang w:val="en-GB"/>
         </w:rPr>
-        <w:t xml:space="preserve">, </w:t>
+        <w:t>&gt;</w:t>
+      </w:r>
+      <w:r>
+        <w:rPr>
+          <w:lang w:val="en-GB"/>
+        </w:rPr>
+        <w:t>.Random(</w:t>
+      </w:r>
+      <w:proofErr w:type="spellStart"/>
+      <w:r>
+        <w:rPr>
+          <w:lang w:val="en-GB"/>
+        </w:rPr>
+        <w:t>AverageTimePrior</w:t>
+      </w:r>
+      <w:proofErr w:type="spellEnd"/>
+      <w:proofErr w:type="gramStart"/>
+      <w:r>
+        <w:rPr>
+          <w:lang w:val="en-GB"/>
+        </w:rPr>
+        <w:t>);</w:t>
+      </w:r>
+      <w:proofErr w:type="gramEnd"/>
+    </w:p>
+    <w:p>
+      <w:pPr>
+        <w:pStyle w:val="PlainText"/>
+        <w:rPr>
+          <w:lang w:val="en-GB"/>
+        </w:rPr>
+      </w:pPr>
+      <w:r>
+        <w:rPr>
+          <w:lang w:val="en-GB"/>
+        </w:rPr>
+        <w:t xml:space="preserve">  </w:t>
+      </w:r>
+      <w:proofErr w:type="spellStart"/>
+      <w:r>
+        <w:rPr>
+          <w:lang w:val="en-GB"/>
+        </w:rPr>
+        <w:t>TrafficNoise</w:t>
+      </w:r>
+      <w:proofErr w:type="spellEnd"/>
+      <w:r>
+        <w:rPr>
+          <w:lang w:val="en-GB"/>
+        </w:rPr>
+        <w:t xml:space="preserve"> = </w:t>
       </w:r>
       <w:r>
         <w:rPr>
           <w:color w:val="2B91AF"/>
           <w:lang w:val="en-GB"/>
         </w:rPr>
-        <w:t>Gaussian</w:t>
-      </w:r>
-      <w:r>
-        <w:rPr>
-          <w:lang w:val="en-GB"/>
-        </w:rPr>
-        <w:t>&gt;(</w:t>
-      </w:r>
-      <w:proofErr w:type="spellStart"/>
-      <w:r>
-        <w:rPr>
-          <w:lang w:val="en-GB"/>
-        </w:rPr>
-        <w:t>AverageTimePrior</w:t>
-      </w:r>
-      <w:proofErr w:type="spellEnd"/>
+        <w:t>Variable</w:t>
+      </w:r>
+      <w:r>
+        <w:rPr>
+          <w:lang w:val="en-GB"/>
+        </w:rPr>
+        <w:t>&lt;</w:t>
+      </w:r>
+      <w:r>
+        <w:rPr>
+          <w:color w:val="0000FF"/>
+          <w:lang w:val="en-GB"/>
+        </w:rPr>
+        <w:t>double</w:t>
+      </w:r>
+      <w:r>
+        <w:rPr>
+          <w:lang w:val="en-GB"/>
+        </w:rPr>
+        <w:t>&gt;</w:t>
+      </w:r>
+      <w:r>
+        <w:rPr>
+          <w:lang w:val="en-GB"/>
+        </w:rPr>
+        <w:t>.Random(</w:t>
+      </w:r>
+      <w:proofErr w:type="spellStart"/>
+      <w:r>
+        <w:rPr>
+          <w:lang w:val="en-GB"/>
+        </w:rPr>
+        <w:t>TrafficNoisePrior</w:t>
+      </w:r>
+      <w:proofErr w:type="spellEnd"/>
+      <w:proofErr w:type="gramStart"/>
       <w:r>
         <w:rPr>
           <w:lang w:val="en-GB"/>
         </w:rPr>
         <w:t>);</w:t>
       </w:r>
-    </w:p>
-    <w:p>
-      <w:pPr>
-        <w:pStyle w:val="PlainText"/>
-        <w:rPr>
-          <w:lang w:val="en-GB"/>
-        </w:rPr>
-      </w:pPr>
-      <w:r>
-        <w:rPr>
-          <w:lang w:val="en-GB"/>
-        </w:rPr>
-        <w:t xml:space="preserve">  </w:t>
-      </w:r>
-      <w:proofErr w:type="spellStart"/>
-      <w:r>
-        <w:rPr>
-          <w:lang w:val="en-GB"/>
-        </w:rPr>
-        <w:t>TrafficNoise</w:t>
-      </w:r>
-      <w:proofErr w:type="spellEnd"/>
-      <w:r>
-        <w:rPr>
-          <w:lang w:val="en-GB"/>
-        </w:rPr>
-        <w:t xml:space="preserve"> = </w:t>
-      </w:r>
-      <w:proofErr w:type="spellStart"/>
-      <w:r>
-        <w:rPr>
-          <w:color w:val="2B91AF"/>
-          <w:lang w:val="en-GB"/>
-        </w:rPr>
-        <w:t>Variable</w:t>
-      </w:r>
-      <w:r>
-        <w:rPr>
-          <w:lang w:val="en-GB"/>
-        </w:rPr>
-        <w:t>.Random</w:t>
-      </w:r>
-      <w:proofErr w:type="spellEnd"/>
-      <w:r>
-        <w:rPr>
-          <w:lang w:val="en-GB"/>
-        </w:rPr>
-        <w:t>&lt;</w:t>
-      </w:r>
-      <w:r>
-        <w:rPr>
-          <w:color w:val="0000FF"/>
-          <w:lang w:val="en-GB"/>
-        </w:rPr>
-        <w:t>double</w:t>
-      </w:r>
-      <w:r>
-        <w:rPr>
-          <w:lang w:val="en-GB"/>
-        </w:rPr>
-        <w:t xml:space="preserve">, </w:t>
-      </w:r>
-      <w:r>
-        <w:rPr>
-          <w:color w:val="2B91AF"/>
-          <w:lang w:val="en-GB"/>
-        </w:rPr>
-        <w:t>Gamma</w:t>
-      </w:r>
-      <w:r>
-        <w:rPr>
-          <w:lang w:val="en-GB"/>
-        </w:rPr>
-        <w:t>&gt;(</w:t>
-      </w:r>
-      <w:proofErr w:type="spellStart"/>
-      <w:r>
-        <w:rPr>
-          <w:lang w:val="en-GB"/>
-        </w:rPr>
-        <w:t>TrafficNoisePrior</w:t>
-      </w:r>
-      <w:proofErr w:type="spellEnd"/>
-      <w:r>
-        <w:rPr>
-          <w:lang w:val="en-GB"/>
-        </w:rPr>
-        <w:t>);</w:t>
-      </w:r>
+      <w:proofErr w:type="gramEnd"/>
     </w:p>
     <w:p>
       <w:pPr>
@@ -25518,15 +25473,27 @@
         </w:rPr>
         <w:t xml:space="preserve">the static </w:t>
       </w:r>
-      <w:proofErr w:type="spellStart"/>
       <w:r>
         <w:rPr>
           <w:b/>
           <w:lang w:val="en-GB"/>
         </w:rPr>
-        <w:t>Variable.Random</w:t>
-      </w:r>
-      <w:proofErr w:type="spellEnd"/>
+        <w:t>Variable</w:t>
+      </w:r>
+      <w:r>
+        <w:rPr>
+          <w:b/>
+          <w:lang w:val="en-GB"/>
+        </w:rPr>
+        <w:t>&lt;T&gt;</w:t>
+      </w:r>
+      <w:r>
+        <w:rPr>
+          <w:b/>
+          <w:lang w:val="en-GB"/>
+        </w:rPr>
+        <w:t>.Random</w:t>
+      </w:r>
       <w:r>
         <w:rPr>
           <w:lang w:val="en-GB"/>
@@ -25653,154 +25620,35 @@
         <w:rPr>
           <w:lang w:val="en-GB"/>
         </w:rPr>
-        <w:t>CyclingTime2 packages the prior as</w:t>
-      </w:r>
-      <w:r>
-        <w:rPr>
-          <w:lang w:val="en-GB"/>
-        </w:rPr>
-        <w:t xml:space="preserve"> a </w:t>
+        <w:t xml:space="preserve"> </w:t>
+      </w:r>
+      <w:r>
+        <w:rPr>
+          <w:lang w:val="en-GB"/>
+        </w:rPr>
+        <w:t xml:space="preserve">In this example, </w:t>
       </w:r>
       <w:r>
         <w:rPr>
           <w:b/>
-          <w:lang w:val="en-GB"/>
-        </w:rPr>
-        <w:t>Variable&lt;T&gt;</w:t>
-      </w:r>
-      <w:r>
-        <w:rPr>
-          <w:lang w:val="en-GB"/>
-        </w:rPr>
-        <w:t xml:space="preserve"> object, so it use</w:t>
-      </w:r>
-      <w:r>
-        <w:rPr>
-          <w:lang w:val="en-GB"/>
-        </w:rPr>
-        <w:t>s</w:t>
-      </w:r>
-      <w:r>
-        <w:rPr>
-          <w:lang w:val="en-GB"/>
-        </w:rPr>
-        <w:t xml:space="preserve"> the </w:t>
+          <w:bCs/>
+          <w:lang w:val="en-GB"/>
+        </w:rPr>
+        <w:t>Variable&lt;double&gt;.</w:t>
       </w:r>
       <w:r>
         <w:rPr>
           <w:b/>
           <w:lang w:val="en-GB"/>
         </w:rPr>
-        <w:t>Random&lt;T1, T2&gt;</w:t>
-      </w:r>
-      <w:r>
-        <w:rPr>
-          <w:lang w:val="en-GB"/>
-        </w:rPr>
-        <w:t xml:space="preserve"> overload, where </w:t>
+        <w:t>Random</w:t>
       </w:r>
       <w:r>
         <w:rPr>
           <w:b/>
           <w:lang w:val="en-GB"/>
         </w:rPr>
-        <w:t>T1</w:t>
-      </w:r>
-      <w:r>
-        <w:rPr>
-          <w:lang w:val="en-GB"/>
-        </w:rPr>
         <w:t xml:space="preserve"> </w:t>
-      </w:r>
-      <w:r>
-        <w:rPr>
-          <w:lang w:val="en-GB"/>
-        </w:rPr>
-        <w:t>specifies</w:t>
-      </w:r>
-      <w:r>
-        <w:rPr>
-          <w:lang w:val="en-GB"/>
-        </w:rPr>
-        <w:t xml:space="preserve"> the </w:t>
-      </w:r>
-      <w:proofErr w:type="spellStart"/>
-      <w:r>
-        <w:rPr>
-          <w:i/>
-          <w:lang w:val="en-GB"/>
-        </w:rPr>
-        <w:t>AverageTime</w:t>
-      </w:r>
-      <w:proofErr w:type="spellEnd"/>
-      <w:r>
-        <w:rPr>
-          <w:i/>
-          <w:lang w:val="en-GB"/>
-        </w:rPr>
-        <w:t xml:space="preserve"> </w:t>
-      </w:r>
-      <w:r>
-        <w:rPr>
-          <w:lang w:val="en-GB"/>
-        </w:rPr>
-        <w:t xml:space="preserve">variable’s domain </w:t>
-      </w:r>
-      <w:r>
-        <w:rPr>
-          <w:lang w:val="en-GB"/>
-        </w:rPr>
-        <w:t xml:space="preserve">type and </w:t>
-      </w:r>
-      <w:r>
-        <w:rPr>
-          <w:b/>
-          <w:lang w:val="en-GB"/>
-        </w:rPr>
-        <w:t>T2</w:t>
-      </w:r>
-      <w:r>
-        <w:rPr>
-          <w:lang w:val="en-GB"/>
-        </w:rPr>
-        <w:t xml:space="preserve"> </w:t>
-      </w:r>
-      <w:r>
-        <w:rPr>
-          <w:lang w:val="en-GB"/>
-        </w:rPr>
-        <w:t>specifies</w:t>
-      </w:r>
-      <w:r>
-        <w:rPr>
-          <w:lang w:val="en-GB"/>
-        </w:rPr>
-        <w:t xml:space="preserve"> </w:t>
-      </w:r>
-      <w:r>
-        <w:rPr>
-          <w:lang w:val="en-GB"/>
-        </w:rPr>
-        <w:t>its</w:t>
-      </w:r>
-      <w:r>
-        <w:rPr>
-          <w:lang w:val="en-GB"/>
-        </w:rPr>
-        <w:t xml:space="preserve"> </w:t>
-      </w:r>
-      <w:r>
-        <w:rPr>
-          <w:lang w:val="en-GB"/>
-        </w:rPr>
-        <w:t xml:space="preserve">distribution type. In this example, </w:t>
-      </w:r>
-      <w:r>
-        <w:rPr>
-          <w:b/>
-          <w:lang w:val="en-GB"/>
-        </w:rPr>
-        <w:t>Random&lt;T1, T2&gt;</w:t>
       </w:r>
       <w:r>
         <w:rPr>
@@ -26535,9 +26383,9 @@
           <w:lang w:val="en-GB"/>
         </w:rPr>
       </w:pPr>
-      <w:bookmarkStart w:id="71" w:name="_Toc284343142"/>
-      <w:bookmarkStart w:id="72" w:name="_Toc284341888"/>
-      <w:bookmarkStart w:id="73" w:name="_Toc305737629"/>
+      <w:bookmarkStart w:id="72" w:name="_Toc284343142"/>
+      <w:bookmarkStart w:id="73" w:name="_Toc284341888"/>
+      <w:bookmarkStart w:id="74" w:name="_Toc305737629"/>
       <w:proofErr w:type="spellStart"/>
       <w:r>
         <w:rPr>
@@ -26553,9 +26401,9 @@
         </w:rPr>
         <w:t xml:space="preserve"> Method</w:t>
       </w:r>
-      <w:bookmarkEnd w:id="71"/>
       <w:bookmarkEnd w:id="72"/>
       <w:bookmarkEnd w:id="73"/>
+      <w:bookmarkEnd w:id="74"/>
     </w:p>
     <w:p>
       <w:pPr>
@@ -27422,8 +27270,6 @@
         </w:rPr>
         <w:t>(</w:t>
       </w:r>
-      <w:bookmarkStart w:id="74" w:name="_GoBack"/>
-      <w:bookmarkEnd w:id="74"/>
       <w:proofErr w:type="gramEnd"/>
       <w:r>
         <w:rPr>
@@ -29912,27 +29758,13 @@
         <w:rPr>
           <w:lang w:val="en-GB"/>
         </w:rPr>
-        <w:t xml:space="preserve"> in this way </w:t>
-      </w:r>
-      <w:proofErr w:type="gramStart"/>
-      <w:r>
-        <w:rPr>
-          <w:lang w:val="en-GB"/>
-        </w:rPr>
-        <w:t xml:space="preserve">as long </w:t>
-      </w:r>
-      <w:r>
-        <w:rPr>
-          <w:lang w:val="en-GB"/>
-        </w:rPr>
-        <w:t>as</w:t>
-      </w:r>
-      <w:proofErr w:type="gramEnd"/>
-      <w:r>
-        <w:rPr>
-          <w:lang w:val="en-GB"/>
-        </w:rPr>
-        <w:t xml:space="preserve"> you specify the </w:t>
+        <w:t xml:space="preserve"> in this way as long </w:t>
+      </w:r>
+      <w:r>
+        <w:rPr>
+          <w:lang w:val="en-GB"/>
+        </w:rPr>
+        <w:t xml:space="preserve">as you specify the </w:t>
       </w:r>
       <w:proofErr w:type="spellStart"/>
       <w:r>
@@ -38224,7 +38056,7 @@
       </w:pPr>
       <w:r>
         <w:pict w14:anchorId="0DE95AD7">
-          <v:shape id="_x0000_i1028" type="#_x0000_t75" style="width:327.75pt;height:243.75pt">
+          <v:shape id="_x0000_i1028" type="#_x0000_t75" style="width:327.5pt;height:243.5pt">
             <v:imagedata r:id="rId21" o:title=""/>
           </v:shape>
         </w:pict>
@@ -38426,16 +38258,8 @@
         <w:rPr>
           <w:lang w:val="en-GB"/>
         </w:rPr>
-        <w:t xml:space="preserve">type of </w:t>
-      </w:r>
-      <w:proofErr w:type="gramStart"/>
-      <w:r>
-        <w:rPr>
-          <w:lang w:val="en-GB"/>
-        </w:rPr>
-        <w:t>travel</w:t>
-      </w:r>
-      <w:proofErr w:type="gramEnd"/>
+        <w:t>type of travel</w:t>
+      </w:r>
       <w:r>
         <w:rPr>
           <w:lang w:val="en-GB"/>
@@ -40978,7 +40802,6 @@
         </w:rPr>
         <w:t xml:space="preserve">             </w:t>
       </w:r>
-      <w:proofErr w:type="spellStart"/>
       <w:r>
         <w:rPr>
           <w:color w:val="2B91AF"/>
@@ -40990,13 +40813,6 @@
         <w:rPr>
           <w:lang w:val="en-GB"/>
         </w:rPr>
-        <w:t>.Random</w:t>
-      </w:r>
-      <w:proofErr w:type="spellEnd"/>
-      <w:r>
-        <w:rPr>
-          <w:lang w:val="en-GB"/>
-        </w:rPr>
         <w:t>&lt;</w:t>
       </w:r>
       <w:r>
@@ -41010,134 +40826,119 @@
         <w:rPr>
           <w:lang w:val="en-GB"/>
         </w:rPr>
-        <w:t xml:space="preserve">, </w:t>
+        <w:t>&gt;</w:t>
+      </w:r>
+      <w:r>
+        <w:rPr>
+          <w:lang w:val="en-GB"/>
+        </w:rPr>
+        <w:t>.Random(</w:t>
+      </w:r>
+      <w:proofErr w:type="spellStart"/>
+      <w:proofErr w:type="gramStart"/>
+      <w:r>
+        <w:rPr>
+          <w:lang w:val="en-GB"/>
+        </w:rPr>
+        <w:t>AverageTimePriors</w:t>
+      </w:r>
+      <w:proofErr w:type="spellEnd"/>
+      <w:r>
+        <w:rPr>
+          <w:lang w:val="en-GB"/>
+        </w:rPr>
+        <w:t>[</w:t>
+      </w:r>
+      <w:proofErr w:type="spellStart"/>
+      <w:proofErr w:type="gramEnd"/>
+      <w:r>
+        <w:rPr>
+          <w:lang w:val="en-GB"/>
+        </w:rPr>
+        <w:t>ComponentRange</w:t>
+      </w:r>
+      <w:proofErr w:type="spellEnd"/>
+      <w:r>
+        <w:rPr>
+          <w:lang w:val="en-GB"/>
+        </w:rPr>
+        <w:t>]);</w:t>
+      </w:r>
+    </w:p>
+    <w:p>
+      <w:pPr>
+        <w:pStyle w:val="CodeWide"/>
+        <w:rPr>
+          <w:lang w:val="en-GB"/>
+        </w:rPr>
+      </w:pPr>
+      <w:r>
+        <w:rPr>
+          <w:lang w:val="en-GB"/>
+        </w:rPr>
+        <w:t xml:space="preserve">   </w:t>
+      </w:r>
+      <w:r>
+        <w:rPr>
+          <w:lang w:val="en-GB"/>
+        </w:rPr>
+        <w:t xml:space="preserve"> </w:t>
+      </w:r>
+      <w:proofErr w:type="spellStart"/>
+      <w:proofErr w:type="gramStart"/>
+      <w:r>
+        <w:rPr>
+          <w:lang w:val="en-GB"/>
+        </w:rPr>
+        <w:t>TrafficNoise</w:t>
+      </w:r>
+      <w:proofErr w:type="spellEnd"/>
+      <w:r>
+        <w:rPr>
+          <w:lang w:val="en-GB"/>
+        </w:rPr>
+        <w:t>[</w:t>
+      </w:r>
+      <w:proofErr w:type="spellStart"/>
+      <w:proofErr w:type="gramEnd"/>
+      <w:r>
+        <w:rPr>
+          <w:lang w:val="en-GB"/>
+        </w:rPr>
+        <w:t>ComponentRange</w:t>
+      </w:r>
+      <w:proofErr w:type="spellEnd"/>
+      <w:r>
+        <w:rPr>
+          <w:lang w:val="en-GB"/>
+        </w:rPr>
+        <w:t>] =</w:t>
+      </w:r>
+    </w:p>
+    <w:p>
+      <w:pPr>
+        <w:pStyle w:val="CodeWide"/>
+        <w:rPr>
+          <w:lang w:val="en-GB"/>
+        </w:rPr>
+      </w:pPr>
+      <w:r>
+        <w:rPr>
+          <w:lang w:val="en-GB"/>
+        </w:rPr>
+        <w:t xml:space="preserve">             </w:t>
       </w:r>
       <w:r>
         <w:rPr>
           <w:color w:val="2B91AF"/>
           <w:lang w:val="en-GB"/>
         </w:rPr>
-        <w:t>Gaussian</w:t>
-      </w:r>
-      <w:r>
-        <w:rPr>
-          <w:lang w:val="en-GB"/>
-        </w:rPr>
-        <w:t>&gt;(</w:t>
-      </w:r>
-      <w:proofErr w:type="spellStart"/>
-      <w:proofErr w:type="gramStart"/>
-      <w:r>
-        <w:rPr>
-          <w:lang w:val="en-GB"/>
-        </w:rPr>
-        <w:t>AverageTimePriors</w:t>
-      </w:r>
-      <w:proofErr w:type="spellEnd"/>
-      <w:r>
-        <w:rPr>
-          <w:lang w:val="en-GB"/>
-        </w:rPr>
-        <w:t>[</w:t>
-      </w:r>
-      <w:proofErr w:type="spellStart"/>
-      <w:proofErr w:type="gramEnd"/>
-      <w:r>
-        <w:rPr>
-          <w:lang w:val="en-GB"/>
-        </w:rPr>
-        <w:t>ComponentRange</w:t>
-      </w:r>
-      <w:proofErr w:type="spellEnd"/>
-      <w:r>
-        <w:rPr>
-          <w:lang w:val="en-GB"/>
-        </w:rPr>
-        <w:t>]);</w:t>
-      </w:r>
-    </w:p>
-    <w:p>
-      <w:pPr>
-        <w:pStyle w:val="CodeWide"/>
-        <w:rPr>
-          <w:lang w:val="en-GB"/>
-        </w:rPr>
-      </w:pPr>
-      <w:r>
-        <w:rPr>
-          <w:lang w:val="en-GB"/>
-        </w:rPr>
-        <w:t xml:space="preserve">   </w:t>
-      </w:r>
-      <w:r>
-        <w:rPr>
-          <w:lang w:val="en-GB"/>
-        </w:rPr>
-        <w:t xml:space="preserve"> </w:t>
-      </w:r>
-      <w:proofErr w:type="spellStart"/>
-      <w:proofErr w:type="gramStart"/>
-      <w:r>
-        <w:rPr>
-          <w:lang w:val="en-GB"/>
-        </w:rPr>
-        <w:t>TrafficNoise</w:t>
-      </w:r>
-      <w:proofErr w:type="spellEnd"/>
-      <w:r>
-        <w:rPr>
-          <w:lang w:val="en-GB"/>
-        </w:rPr>
-        <w:t>[</w:t>
-      </w:r>
-      <w:proofErr w:type="spellStart"/>
-      <w:proofErr w:type="gramEnd"/>
-      <w:r>
-        <w:rPr>
-          <w:lang w:val="en-GB"/>
-        </w:rPr>
-        <w:t>ComponentRange</w:t>
-      </w:r>
-      <w:proofErr w:type="spellEnd"/>
-      <w:r>
-        <w:rPr>
-          <w:lang w:val="en-GB"/>
-        </w:rPr>
-        <w:t>] =</w:t>
-      </w:r>
-    </w:p>
-    <w:p>
-      <w:pPr>
-        <w:pStyle w:val="CodeWide"/>
-        <w:rPr>
-          <w:lang w:val="en-GB"/>
-        </w:rPr>
-      </w:pPr>
-      <w:r>
-        <w:rPr>
-          <w:lang w:val="en-GB"/>
-        </w:rPr>
-        <w:t xml:space="preserve">             </w:t>
-      </w:r>
-      <w:proofErr w:type="spellStart"/>
-      <w:r>
-        <w:rPr>
-          <w:color w:val="2B91AF"/>
-          <w:lang w:val="en-GB"/>
-        </w:rPr>
         <w:t>Variable</w:t>
       </w:r>
       <w:r>
         <w:rPr>
           <w:lang w:val="en-GB"/>
         </w:rPr>
-        <w:t>.Random</w:t>
-      </w:r>
-      <w:proofErr w:type="spellEnd"/>
-      <w:r>
-        <w:rPr>
-          <w:lang w:val="en-GB"/>
-        </w:rPr>
         <w:t>&lt;</w:t>
       </w:r>
       <w:r>
@@ -41151,20 +40952,13 @@
         <w:rPr>
           <w:lang w:val="en-GB"/>
         </w:rPr>
-        <w:t xml:space="preserve">, </w:t>
-      </w:r>
-      <w:r>
-        <w:rPr>
-          <w:color w:val="2B91AF"/>
-          <w:lang w:val="en-GB"/>
-        </w:rPr>
-        <w:t>Gamma</w:t>
-      </w:r>
-      <w:r>
-        <w:rPr>
-          <w:lang w:val="en-GB"/>
-        </w:rPr>
-        <w:t>&gt;(</w:t>
+        <w:t>&gt;</w:t>
+      </w:r>
+      <w:r>
+        <w:rPr>
+          <w:lang w:val="en-GB"/>
+        </w:rPr>
+        <w:t>.Random(</w:t>
       </w:r>
       <w:proofErr w:type="spellStart"/>
       <w:proofErr w:type="gramStart"/>
@@ -53859,21 +53653,7 @@
         <w:rPr>
           <w:lang w:val="en-GB"/>
         </w:rPr>
-        <w:t xml:space="preserve"> The model does not depend on the </w:t>
-      </w:r>
-      <w:proofErr w:type="gramStart"/>
-      <w:r>
-        <w:rPr>
-          <w:lang w:val="en-GB"/>
-        </w:rPr>
-        <w:t>particular algorithm</w:t>
-      </w:r>
-      <w:proofErr w:type="gramEnd"/>
-      <w:r>
-        <w:rPr>
-          <w:lang w:val="en-GB"/>
-        </w:rPr>
-        <w:t xml:space="preserve"> that you use for inference, so in principle, you can switch algorithms without touching the model</w:t>
+        <w:t xml:space="preserve"> The model does not depend on the particular algorithm that you use for inference, so in principle, you can switch algorithms without touching the model</w:t>
       </w:r>
       <w:r>
         <w:rPr>
@@ -54626,7 +54406,7 @@
           <w:lang w:val="en-GB"/>
         </w:rPr>
         <w:pict w14:anchorId="2EFFF040">
-          <v:shape id="_x0000_i1030" type="#_x0000_t75" style="width:237.75pt;height:132pt;mso-position-vertical:absolute">
+          <v:shape id="_x0000_i1030" type="#_x0000_t75" style="width:238pt;height:132pt;mso-position-vertical:absolute">
             <v:imagedata r:id="rId24" o:title=""/>
           </v:shape>
         </w:pict>
@@ -68520,7 +68300,7 @@
       <w:r>
         <w:lastRenderedPageBreak/>
         <w:pict w14:anchorId="2BB099BF">
-          <v:shape id="_x0000_i1031" type="#_x0000_t75" style="width:260.25pt;height:175.5pt">
+          <v:shape id="_x0000_i1031" type="#_x0000_t75" style="width:260pt;height:175.5pt">
             <v:imagedata r:id="rId25" o:title=""/>
           </v:shape>
         </w:pict>
@@ -71978,7 +71758,7 @@
 </file>
 
 <file path=word/endnotes.xml><?xml version="1.0" encoding="utf-8"?>
-<w:endnotes xmlns:wpc="http://schemas.microsoft.com/office/word/2010/wordprocessingCanvas" xmlns:cx="http://schemas.microsoft.com/office/drawing/2014/chartex" xmlns:cx1="http://schemas.microsoft.com/office/drawing/2015/9/8/chartex" xmlns:cx2="http://schemas.microsoft.com/office/drawing/2015/10/21/chartex" xmlns:cx3="http://schemas.microsoft.com/office/drawing/2016/5/9/chartex" xmlns:cx4="http://schemas.microsoft.com/office/drawing/2016/5/10/chartex" xmlns:cx5="http://schemas.microsoft.com/office/drawing/2016/5/11/chartex" xmlns:cx6="http://schemas.microsoft.com/office/drawing/2016/5/12/chartex" xmlns:cx7="http://schemas.microsoft.com/office/drawing/2016/5/13/chartex" xmlns:cx8="http://schemas.microsoft.com/office/drawing/2016/5/14/chartex" xmlns:mc="http://schemas.openxmlformats.org/markup-compatibility/2006" xmlns:aink="http://schemas.microsoft.com/office/drawing/2016/ink" xmlns:am3d="http://schemas.microsoft.com/office/drawing/2017/model3d" xmlns:o="urn:schemas-microsoft-com:office:office" xmlns:r="http://schemas.openxmlformats.org/officeDocument/2006/relationships" xmlns:m="http://schemas.openxmlformats.org/officeDocument/2006/math" xmlns:v="urn:schemas-microsoft-com:vml" xmlns:wp14="http://schemas.microsoft.com/office/word/2010/wordprocessingDrawing" xmlns:wp="http://schemas.openxmlformats.org/drawingml/2006/wordprocessingDrawing" xmlns:w10="urn:schemas-microsoft-com:office:word" xmlns:w="http://schemas.openxmlformats.org/wordprocessingml/2006/main" xmlns:w14="http://schemas.microsoft.com/office/word/2010/wordml" xmlns:w15="http://schemas.microsoft.com/office/word/2012/wordml" xmlns:w16cid="http://schemas.microsoft.com/office/word/2016/wordml/cid" xmlns:w16se="http://schemas.microsoft.com/office/word/2015/wordml/symex" xmlns:wpg="http://schemas.microsoft.com/office/word/2010/wordprocessingGroup" xmlns:wpi="http://schemas.microsoft.com/office/word/2010/wordprocessingInk" xmlns:wne="http://schemas.microsoft.com/office/word/2006/wordml" xmlns:wps="http://schemas.microsoft.com/office/word/2010/wordprocessingShape" mc:Ignorable="w14 w15 w16se w16cid wp14">
+<w:endnotes xmlns:wpc="http://schemas.microsoft.com/office/word/2010/wordprocessingCanvas" xmlns:cx="http://schemas.microsoft.com/office/drawing/2014/chartex" xmlns:cx1="http://schemas.microsoft.com/office/drawing/2015/9/8/chartex" xmlns:cx2="http://schemas.microsoft.com/office/drawing/2015/10/21/chartex" xmlns:cx3="http://schemas.microsoft.com/office/drawing/2016/5/9/chartex" xmlns:cx4="http://schemas.microsoft.com/office/drawing/2016/5/10/chartex" xmlns:cx5="http://schemas.microsoft.com/office/drawing/2016/5/11/chartex" xmlns:cx6="http://schemas.microsoft.com/office/drawing/2016/5/12/chartex" xmlns:cx7="http://schemas.microsoft.com/office/drawing/2016/5/13/chartex" xmlns:cx8="http://schemas.microsoft.com/office/drawing/2016/5/14/chartex" xmlns:mc="http://schemas.openxmlformats.org/markup-compatibility/2006" xmlns:aink="http://schemas.microsoft.com/office/drawing/2016/ink" xmlns:am3d="http://schemas.microsoft.com/office/drawing/2017/model3d" xmlns:o="urn:schemas-microsoft-com:office:office" xmlns:r="http://schemas.openxmlformats.org/officeDocument/2006/relationships" xmlns:m="http://schemas.openxmlformats.org/officeDocument/2006/math" xmlns:v="urn:schemas-microsoft-com:vml" xmlns:wp14="http://schemas.microsoft.com/office/word/2010/wordprocessingDrawing" xmlns:wp="http://schemas.openxmlformats.org/drawingml/2006/wordprocessingDrawing" xmlns:w10="urn:schemas-microsoft-com:office:word" xmlns:w="http://schemas.openxmlformats.org/wordprocessingml/2006/main" xmlns:w14="http://schemas.microsoft.com/office/word/2010/wordml" xmlns:w15="http://schemas.microsoft.com/office/word/2012/wordml" xmlns:w16cex="http://schemas.microsoft.com/office/word/2018/wordml/cex" xmlns:w16cid="http://schemas.microsoft.com/office/word/2016/wordml/cid" xmlns:w16="http://schemas.microsoft.com/office/word/2018/wordml" xmlns:w16se="http://schemas.microsoft.com/office/word/2015/wordml/symex" xmlns:wpg="http://schemas.microsoft.com/office/word/2010/wordprocessingGroup" xmlns:wpi="http://schemas.microsoft.com/office/word/2010/wordprocessingInk" xmlns:wne="http://schemas.microsoft.com/office/word/2006/wordml" xmlns:wps="http://schemas.microsoft.com/office/word/2010/wordprocessingShape" mc:Ignorable="w14 w15 w16se w16cid w16 w16cex wp14">
   <w:endnote w:type="separator" w:id="-1">
     <w:p>
       <w:r>
@@ -71997,7 +71777,7 @@
 </file>
 
 <file path=word/footer1.xml><?xml version="1.0" encoding="utf-8"?>
-<w:ftr xmlns:wpc="http://schemas.microsoft.com/office/word/2010/wordprocessingCanvas" xmlns:cx="http://schemas.microsoft.com/office/drawing/2014/chartex" xmlns:cx1="http://schemas.microsoft.com/office/drawing/2015/9/8/chartex" xmlns:cx2="http://schemas.microsoft.com/office/drawing/2015/10/21/chartex" xmlns:cx3="http://schemas.microsoft.com/office/drawing/2016/5/9/chartex" xmlns:cx4="http://schemas.microsoft.com/office/drawing/2016/5/10/chartex" xmlns:cx5="http://schemas.microsoft.com/office/drawing/2016/5/11/chartex" xmlns:cx6="http://schemas.microsoft.com/office/drawing/2016/5/12/chartex" xmlns:cx7="http://schemas.microsoft.com/office/drawing/2016/5/13/chartex" xmlns:cx8="http://schemas.microsoft.com/office/drawing/2016/5/14/chartex" xmlns:mc="http://schemas.openxmlformats.org/markup-compatibility/2006" xmlns:aink="http://schemas.microsoft.com/office/drawing/2016/ink" xmlns:am3d="http://schemas.microsoft.com/office/drawing/2017/model3d" xmlns:o="urn:schemas-microsoft-com:office:office" xmlns:r="http://schemas.openxmlformats.org/officeDocument/2006/relationships" xmlns:m="http://schemas.openxmlformats.org/officeDocument/2006/math" xmlns:v="urn:schemas-microsoft-com:vml" xmlns:wp14="http://schemas.microsoft.com/office/word/2010/wordprocessingDrawing" xmlns:wp="http://schemas.openxmlformats.org/drawingml/2006/wordprocessingDrawing" xmlns:w10="urn:schemas-microsoft-com:office:word" xmlns:w="http://schemas.openxmlformats.org/wordprocessingml/2006/main" xmlns:w14="http://schemas.microsoft.com/office/word/2010/wordml" xmlns:w15="http://schemas.microsoft.com/office/word/2012/wordml" xmlns:w16cid="http://schemas.microsoft.com/office/word/2016/wordml/cid" xmlns:w16se="http://schemas.microsoft.com/office/word/2015/wordml/symex" xmlns:wpg="http://schemas.microsoft.com/office/word/2010/wordprocessingGroup" xmlns:wpi="http://schemas.microsoft.com/office/word/2010/wordprocessingInk" xmlns:wne="http://schemas.microsoft.com/office/word/2006/wordml" xmlns:wps="http://schemas.microsoft.com/office/word/2010/wordprocessingShape" mc:Ignorable="w14 w15 w16se w16cid wp14">
+<w:ftr xmlns:wpc="http://schemas.microsoft.com/office/word/2010/wordprocessingCanvas" xmlns:cx="http://schemas.microsoft.com/office/drawing/2014/chartex" xmlns:cx1="http://schemas.microsoft.com/office/drawing/2015/9/8/chartex" xmlns:cx2="http://schemas.microsoft.com/office/drawing/2015/10/21/chartex" xmlns:cx3="http://schemas.microsoft.com/office/drawing/2016/5/9/chartex" xmlns:cx4="http://schemas.microsoft.com/office/drawing/2016/5/10/chartex" xmlns:cx5="http://schemas.microsoft.com/office/drawing/2016/5/11/chartex" xmlns:cx6="http://schemas.microsoft.com/office/drawing/2016/5/12/chartex" xmlns:cx7="http://schemas.microsoft.com/office/drawing/2016/5/13/chartex" xmlns:cx8="http://schemas.microsoft.com/office/drawing/2016/5/14/chartex" xmlns:mc="http://schemas.openxmlformats.org/markup-compatibility/2006" xmlns:aink="http://schemas.microsoft.com/office/drawing/2016/ink" xmlns:am3d="http://schemas.microsoft.com/office/drawing/2017/model3d" xmlns:o="urn:schemas-microsoft-com:office:office" xmlns:r="http://schemas.openxmlformats.org/officeDocument/2006/relationships" xmlns:m="http://schemas.openxmlformats.org/officeDocument/2006/math" xmlns:v="urn:schemas-microsoft-com:vml" xmlns:wp14="http://schemas.microsoft.com/office/word/2010/wordprocessingDrawing" xmlns:wp="http://schemas.openxmlformats.org/drawingml/2006/wordprocessingDrawing" xmlns:w10="urn:schemas-microsoft-com:office:word" xmlns:w="http://schemas.openxmlformats.org/wordprocessingml/2006/main" xmlns:w14="http://schemas.microsoft.com/office/word/2010/wordml" xmlns:w15="http://schemas.microsoft.com/office/word/2012/wordml" xmlns:w16cex="http://schemas.microsoft.com/office/word/2018/wordml/cex" xmlns:w16cid="http://schemas.microsoft.com/office/word/2016/wordml/cid" xmlns:w16="http://schemas.microsoft.com/office/word/2018/wordml" xmlns:w16se="http://schemas.microsoft.com/office/word/2015/wordml/symex" xmlns:wpg="http://schemas.microsoft.com/office/word/2010/wordprocessingGroup" xmlns:wpi="http://schemas.microsoft.com/office/word/2010/wordprocessingInk" xmlns:wne="http://schemas.microsoft.com/office/word/2006/wordml" xmlns:wps="http://schemas.microsoft.com/office/word/2010/wordprocessingShape" mc:Ignorable="w14 w15 w16se w16cid w16 w16cex wp14">
   <w:p>
     <w:pPr>
       <w:pStyle w:val="Footer"/>
@@ -72007,7 +71787,7 @@
 </file>
 
 <file path=word/footer2.xml><?xml version="1.0" encoding="utf-8"?>
-<w:ftr xmlns:wpc="http://schemas.microsoft.com/office/word/2010/wordprocessingCanvas" xmlns:cx="http://schemas.microsoft.com/office/drawing/2014/chartex" xmlns:cx1="http://schemas.microsoft.com/office/drawing/2015/9/8/chartex" xmlns:cx2="http://schemas.microsoft.com/office/drawing/2015/10/21/chartex" xmlns:cx3="http://schemas.microsoft.com/office/drawing/2016/5/9/chartex" xmlns:cx4="http://schemas.microsoft.com/office/drawing/2016/5/10/chartex" xmlns:cx5="http://schemas.microsoft.com/office/drawing/2016/5/11/chartex" xmlns:cx6="http://schemas.microsoft.com/office/drawing/2016/5/12/chartex" xmlns:cx7="http://schemas.microsoft.com/office/drawing/2016/5/13/chartex" xmlns:cx8="http://schemas.microsoft.com/office/drawing/2016/5/14/chartex" xmlns:mc="http://schemas.openxmlformats.org/markup-compatibility/2006" xmlns:aink="http://schemas.microsoft.com/office/drawing/2016/ink" xmlns:am3d="http://schemas.microsoft.com/office/drawing/2017/model3d" xmlns:o="urn:schemas-microsoft-com:office:office" xmlns:r="http://schemas.openxmlformats.org/officeDocument/2006/relationships" xmlns:m="http://schemas.openxmlformats.org/officeDocument/2006/math" xmlns:v="urn:schemas-microsoft-com:vml" xmlns:wp14="http://schemas.microsoft.com/office/word/2010/wordprocessingDrawing" xmlns:wp="http://schemas.openxmlformats.org/drawingml/2006/wordprocessingDrawing" xmlns:w10="urn:schemas-microsoft-com:office:word" xmlns:w="http://schemas.openxmlformats.org/wordprocessingml/2006/main" xmlns:w14="http://schemas.microsoft.com/office/word/2010/wordml" xmlns:w15="http://schemas.microsoft.com/office/word/2012/wordml" xmlns:w16cid="http://schemas.microsoft.com/office/word/2016/wordml/cid" xmlns:w16se="http://schemas.microsoft.com/office/word/2015/wordml/symex" xmlns:wpg="http://schemas.microsoft.com/office/word/2010/wordprocessingGroup" xmlns:wpi="http://schemas.microsoft.com/office/word/2010/wordprocessingInk" xmlns:wne="http://schemas.microsoft.com/office/word/2006/wordml" xmlns:wps="http://schemas.microsoft.com/office/word/2010/wordprocessingShape" mc:Ignorable="w14 w15 w16se w16cid wp14">
+<w:ftr xmlns:wpc="http://schemas.microsoft.com/office/word/2010/wordprocessingCanvas" xmlns:cx="http://schemas.microsoft.com/office/drawing/2014/chartex" xmlns:cx1="http://schemas.microsoft.com/office/drawing/2015/9/8/chartex" xmlns:cx2="http://schemas.microsoft.com/office/drawing/2015/10/21/chartex" xmlns:cx3="http://schemas.microsoft.com/office/drawing/2016/5/9/chartex" xmlns:cx4="http://schemas.microsoft.com/office/drawing/2016/5/10/chartex" xmlns:cx5="http://schemas.microsoft.com/office/drawing/2016/5/11/chartex" xmlns:cx6="http://schemas.microsoft.com/office/drawing/2016/5/12/chartex" xmlns:cx7="http://schemas.microsoft.com/office/drawing/2016/5/13/chartex" xmlns:cx8="http://schemas.microsoft.com/office/drawing/2016/5/14/chartex" xmlns:mc="http://schemas.openxmlformats.org/markup-compatibility/2006" xmlns:aink="http://schemas.microsoft.com/office/drawing/2016/ink" xmlns:am3d="http://schemas.microsoft.com/office/drawing/2017/model3d" xmlns:o="urn:schemas-microsoft-com:office:office" xmlns:r="http://schemas.openxmlformats.org/officeDocument/2006/relationships" xmlns:m="http://schemas.openxmlformats.org/officeDocument/2006/math" xmlns:v="urn:schemas-microsoft-com:vml" xmlns:wp14="http://schemas.microsoft.com/office/word/2010/wordprocessingDrawing" xmlns:wp="http://schemas.openxmlformats.org/drawingml/2006/wordprocessingDrawing" xmlns:w10="urn:schemas-microsoft-com:office:word" xmlns:w="http://schemas.openxmlformats.org/wordprocessingml/2006/main" xmlns:w14="http://schemas.microsoft.com/office/word/2010/wordml" xmlns:w15="http://schemas.microsoft.com/office/word/2012/wordml" xmlns:w16cex="http://schemas.microsoft.com/office/word/2018/wordml/cex" xmlns:w16cid="http://schemas.microsoft.com/office/word/2016/wordml/cid" xmlns:w16="http://schemas.microsoft.com/office/word/2018/wordml" xmlns:w16se="http://schemas.microsoft.com/office/word/2015/wordml/symex" xmlns:wpg="http://schemas.microsoft.com/office/word/2010/wordprocessingGroup" xmlns:wpi="http://schemas.microsoft.com/office/word/2010/wordprocessingInk" xmlns:wne="http://schemas.microsoft.com/office/word/2006/wordml" xmlns:wps="http://schemas.microsoft.com/office/word/2010/wordprocessingShape" mc:Ignorable="w14 w15 w16se w16cid w16 w16cex wp14">
   <w:p>
     <w:pPr>
       <w:pStyle w:val="Footer"/>
@@ -72017,7 +71797,7 @@
 </file>
 
 <file path=word/footer3.xml><?xml version="1.0" encoding="utf-8"?>
-<w:ftr xmlns:wpc="http://schemas.microsoft.com/office/word/2010/wordprocessingCanvas" xmlns:cx="http://schemas.microsoft.com/office/drawing/2014/chartex" xmlns:cx1="http://schemas.microsoft.com/office/drawing/2015/9/8/chartex" xmlns:cx2="http://schemas.microsoft.com/office/drawing/2015/10/21/chartex" xmlns:cx3="http://schemas.microsoft.com/office/drawing/2016/5/9/chartex" xmlns:cx4="http://schemas.microsoft.com/office/drawing/2016/5/10/chartex" xmlns:cx5="http://schemas.microsoft.com/office/drawing/2016/5/11/chartex" xmlns:cx6="http://schemas.microsoft.com/office/drawing/2016/5/12/chartex" xmlns:cx7="http://schemas.microsoft.com/office/drawing/2016/5/13/chartex" xmlns:cx8="http://schemas.microsoft.com/office/drawing/2016/5/14/chartex" xmlns:mc="http://schemas.openxmlformats.org/markup-compatibility/2006" xmlns:aink="http://schemas.microsoft.com/office/drawing/2016/ink" xmlns:am3d="http://schemas.microsoft.com/office/drawing/2017/model3d" xmlns:o="urn:schemas-microsoft-com:office:office" xmlns:r="http://schemas.openxmlformats.org/officeDocument/2006/relationships" xmlns:m="http://schemas.openxmlformats.org/officeDocument/2006/math" xmlns:v="urn:schemas-microsoft-com:vml" xmlns:wp14="http://schemas.microsoft.com/office/word/2010/wordprocessingDrawing" xmlns:wp="http://schemas.openxmlformats.org/drawingml/2006/wordprocessingDrawing" xmlns:w10="urn:schemas-microsoft-com:office:word" xmlns:w="http://schemas.openxmlformats.org/wordprocessingml/2006/main" xmlns:w14="http://schemas.microsoft.com/office/word/2010/wordml" xmlns:w15="http://schemas.microsoft.com/office/word/2012/wordml" xmlns:w16cid="http://schemas.microsoft.com/office/word/2016/wordml/cid" xmlns:w16se="http://schemas.microsoft.com/office/word/2015/wordml/symex" xmlns:wpg="http://schemas.microsoft.com/office/word/2010/wordprocessingGroup" xmlns:wpi="http://schemas.microsoft.com/office/word/2010/wordprocessingInk" xmlns:wne="http://schemas.microsoft.com/office/word/2006/wordml" xmlns:wps="http://schemas.microsoft.com/office/word/2010/wordprocessingShape" mc:Ignorable="w14 w15 w16se w16cid wp14">
+<w:ftr xmlns:wpc="http://schemas.microsoft.com/office/word/2010/wordprocessingCanvas" xmlns:cx="http://schemas.microsoft.com/office/drawing/2014/chartex" xmlns:cx1="http://schemas.microsoft.com/office/drawing/2015/9/8/chartex" xmlns:cx2="http://schemas.microsoft.com/office/drawing/2015/10/21/chartex" xmlns:cx3="http://schemas.microsoft.com/office/drawing/2016/5/9/chartex" xmlns:cx4="http://schemas.microsoft.com/office/drawing/2016/5/10/chartex" xmlns:cx5="http://schemas.microsoft.com/office/drawing/2016/5/11/chartex" xmlns:cx6="http://schemas.microsoft.com/office/drawing/2016/5/12/chartex" xmlns:cx7="http://schemas.microsoft.com/office/drawing/2016/5/13/chartex" xmlns:cx8="http://schemas.microsoft.com/office/drawing/2016/5/14/chartex" xmlns:mc="http://schemas.openxmlformats.org/markup-compatibility/2006" xmlns:aink="http://schemas.microsoft.com/office/drawing/2016/ink" xmlns:am3d="http://schemas.microsoft.com/office/drawing/2017/model3d" xmlns:o="urn:schemas-microsoft-com:office:office" xmlns:r="http://schemas.openxmlformats.org/officeDocument/2006/relationships" xmlns:m="http://schemas.openxmlformats.org/officeDocument/2006/math" xmlns:v="urn:schemas-microsoft-com:vml" xmlns:wp14="http://schemas.microsoft.com/office/word/2010/wordprocessingDrawing" xmlns:wp="http://schemas.openxmlformats.org/drawingml/2006/wordprocessingDrawing" xmlns:w10="urn:schemas-microsoft-com:office:word" xmlns:w="http://schemas.openxmlformats.org/wordprocessingml/2006/main" xmlns:w14="http://schemas.microsoft.com/office/word/2010/wordml" xmlns:w15="http://schemas.microsoft.com/office/word/2012/wordml" xmlns:w16cex="http://schemas.microsoft.com/office/word/2018/wordml/cex" xmlns:w16cid="http://schemas.microsoft.com/office/word/2016/wordml/cid" xmlns:w16="http://schemas.microsoft.com/office/word/2018/wordml" xmlns:w16se="http://schemas.microsoft.com/office/word/2015/wordml/symex" xmlns:wpg="http://schemas.microsoft.com/office/word/2010/wordprocessingGroup" xmlns:wpi="http://schemas.microsoft.com/office/word/2010/wordprocessingInk" xmlns:wne="http://schemas.microsoft.com/office/word/2006/wordml" xmlns:wps="http://schemas.microsoft.com/office/word/2010/wordprocessingShape" mc:Ignorable="w14 w15 w16se w16cid w16 w16cex wp14">
   <w:p>
     <w:pPr>
       <w:pStyle w:val="Footer"/>
@@ -72057,7 +71837,7 @@
 </file>
 
 <file path=word/footer4.xml><?xml version="1.0" encoding="utf-8"?>
-<w:ftr xmlns:wpc="http://schemas.microsoft.com/office/word/2010/wordprocessingCanvas" xmlns:cx="http://schemas.microsoft.com/office/drawing/2014/chartex" xmlns:cx1="http://schemas.microsoft.com/office/drawing/2015/9/8/chartex" xmlns:cx2="http://schemas.microsoft.com/office/drawing/2015/10/21/chartex" xmlns:cx3="http://schemas.microsoft.com/office/drawing/2016/5/9/chartex" xmlns:cx4="http://schemas.microsoft.com/office/drawing/2016/5/10/chartex" xmlns:cx5="http://schemas.microsoft.com/office/drawing/2016/5/11/chartex" xmlns:cx6="http://schemas.microsoft.com/office/drawing/2016/5/12/chartex" xmlns:cx7="http://schemas.microsoft.com/office/drawing/2016/5/13/chartex" xmlns:cx8="http://schemas.microsoft.com/office/drawing/2016/5/14/chartex" xmlns:mc="http://schemas.openxmlformats.org/markup-compatibility/2006" xmlns:aink="http://schemas.microsoft.com/office/drawing/2016/ink" xmlns:am3d="http://schemas.microsoft.com/office/drawing/2017/model3d" xmlns:o="urn:schemas-microsoft-com:office:office" xmlns:r="http://schemas.openxmlformats.org/officeDocument/2006/relationships" xmlns:m="http://schemas.openxmlformats.org/officeDocument/2006/math" xmlns:v="urn:schemas-microsoft-com:vml" xmlns:wp14="http://schemas.microsoft.com/office/word/2010/wordprocessingDrawing" xmlns:wp="http://schemas.openxmlformats.org/drawingml/2006/wordprocessingDrawing" xmlns:w10="urn:schemas-microsoft-com:office:word" xmlns:w="http://schemas.openxmlformats.org/wordprocessingml/2006/main" xmlns:w14="http://schemas.microsoft.com/office/word/2010/wordml" xmlns:w15="http://schemas.microsoft.com/office/word/2012/wordml" xmlns:w16cid="http://schemas.microsoft.com/office/word/2016/wordml/cid" xmlns:w16se="http://schemas.microsoft.com/office/word/2015/wordml/symex" xmlns:wpg="http://schemas.microsoft.com/office/word/2010/wordprocessingGroup" xmlns:wpi="http://schemas.microsoft.com/office/word/2010/wordprocessingInk" xmlns:wne="http://schemas.microsoft.com/office/word/2006/wordml" xmlns:wps="http://schemas.microsoft.com/office/word/2010/wordprocessingShape" mc:Ignorable="w14 w15 w16se w16cid wp14">
+<w:ftr xmlns:wpc="http://schemas.microsoft.com/office/word/2010/wordprocessingCanvas" xmlns:cx="http://schemas.microsoft.com/office/drawing/2014/chartex" xmlns:cx1="http://schemas.microsoft.com/office/drawing/2015/9/8/chartex" xmlns:cx2="http://schemas.microsoft.com/office/drawing/2015/10/21/chartex" xmlns:cx3="http://schemas.microsoft.com/office/drawing/2016/5/9/chartex" xmlns:cx4="http://schemas.microsoft.com/office/drawing/2016/5/10/chartex" xmlns:cx5="http://schemas.microsoft.com/office/drawing/2016/5/11/chartex" xmlns:cx6="http://schemas.microsoft.com/office/drawing/2016/5/12/chartex" xmlns:cx7="http://schemas.microsoft.com/office/drawing/2016/5/13/chartex" xmlns:cx8="http://schemas.microsoft.com/office/drawing/2016/5/14/chartex" xmlns:mc="http://schemas.openxmlformats.org/markup-compatibility/2006" xmlns:aink="http://schemas.microsoft.com/office/drawing/2016/ink" xmlns:am3d="http://schemas.microsoft.com/office/drawing/2017/model3d" xmlns:o="urn:schemas-microsoft-com:office:office" xmlns:r="http://schemas.openxmlformats.org/officeDocument/2006/relationships" xmlns:m="http://schemas.openxmlformats.org/officeDocument/2006/math" xmlns:v="urn:schemas-microsoft-com:vml" xmlns:wp14="http://schemas.microsoft.com/office/word/2010/wordprocessingDrawing" xmlns:wp="http://schemas.openxmlformats.org/drawingml/2006/wordprocessingDrawing" xmlns:w10="urn:schemas-microsoft-com:office:word" xmlns:w="http://schemas.openxmlformats.org/wordprocessingml/2006/main" xmlns:w14="http://schemas.microsoft.com/office/word/2010/wordml" xmlns:w15="http://schemas.microsoft.com/office/word/2012/wordml" xmlns:w16cex="http://schemas.microsoft.com/office/word/2018/wordml/cex" xmlns:w16cid="http://schemas.microsoft.com/office/word/2016/wordml/cid" xmlns:w16="http://schemas.microsoft.com/office/word/2018/wordml" xmlns:w16se="http://schemas.microsoft.com/office/word/2015/wordml/symex" xmlns:wpg="http://schemas.microsoft.com/office/word/2010/wordprocessingGroup" xmlns:wpi="http://schemas.microsoft.com/office/word/2010/wordprocessingInk" xmlns:wne="http://schemas.microsoft.com/office/word/2006/wordml" xmlns:wps="http://schemas.microsoft.com/office/word/2010/wordprocessingShape" mc:Ignorable="w14 w15 w16se w16cid w16 w16cex wp14">
   <w:p>
     <w:pPr>
       <w:pStyle w:val="Footer"/>
@@ -72101,7 +71881,7 @@
 </file>
 
 <file path=word/footnotes.xml><?xml version="1.0" encoding="utf-8"?>
-<w:footnotes xmlns:wpc="http://schemas.microsoft.com/office/word/2010/wordprocessingCanvas" xmlns:cx="http://schemas.microsoft.com/office/drawing/2014/chartex" xmlns:cx1="http://schemas.microsoft.com/office/drawing/2015/9/8/chartex" xmlns:cx2="http://schemas.microsoft.com/office/drawing/2015/10/21/chartex" xmlns:cx3="http://schemas.microsoft.com/office/drawing/2016/5/9/chartex" xmlns:cx4="http://schemas.microsoft.com/office/drawing/2016/5/10/chartex" xmlns:cx5="http://schemas.microsoft.com/office/drawing/2016/5/11/chartex" xmlns:cx6="http://schemas.microsoft.com/office/drawing/2016/5/12/chartex" xmlns:cx7="http://schemas.microsoft.com/office/drawing/2016/5/13/chartex" xmlns:cx8="http://schemas.microsoft.com/office/drawing/2016/5/14/chartex" xmlns:mc="http://schemas.openxmlformats.org/markup-compatibility/2006" xmlns:aink="http://schemas.microsoft.com/office/drawing/2016/ink" xmlns:am3d="http://schemas.microsoft.com/office/drawing/2017/model3d" xmlns:o="urn:schemas-microsoft-com:office:office" xmlns:r="http://schemas.openxmlformats.org/officeDocument/2006/relationships" xmlns:m="http://schemas.openxmlformats.org/officeDocument/2006/math" xmlns:v="urn:schemas-microsoft-com:vml" xmlns:wp14="http://schemas.microsoft.com/office/word/2010/wordprocessingDrawing" xmlns:wp="http://schemas.openxmlformats.org/drawingml/2006/wordprocessingDrawing" xmlns:w10="urn:schemas-microsoft-com:office:word" xmlns:w="http://schemas.openxmlformats.org/wordprocessingml/2006/main" xmlns:w14="http://schemas.microsoft.com/office/word/2010/wordml" xmlns:w15="http://schemas.microsoft.com/office/word/2012/wordml" xmlns:w16cid="http://schemas.microsoft.com/office/word/2016/wordml/cid" xmlns:w16se="http://schemas.microsoft.com/office/word/2015/wordml/symex" xmlns:wpg="http://schemas.microsoft.com/office/word/2010/wordprocessingGroup" xmlns:wpi="http://schemas.microsoft.com/office/word/2010/wordprocessingInk" xmlns:wne="http://schemas.microsoft.com/office/word/2006/wordml" xmlns:wps="http://schemas.microsoft.com/office/word/2010/wordprocessingShape" mc:Ignorable="w14 w15 w16se w16cid wp14">
+<w:footnotes xmlns:wpc="http://schemas.microsoft.com/office/word/2010/wordprocessingCanvas" xmlns:cx="http://schemas.microsoft.com/office/drawing/2014/chartex" xmlns:cx1="http://schemas.microsoft.com/office/drawing/2015/9/8/chartex" xmlns:cx2="http://schemas.microsoft.com/office/drawing/2015/10/21/chartex" xmlns:cx3="http://schemas.microsoft.com/office/drawing/2016/5/9/chartex" xmlns:cx4="http://schemas.microsoft.com/office/drawing/2016/5/10/chartex" xmlns:cx5="http://schemas.microsoft.com/office/drawing/2016/5/11/chartex" xmlns:cx6="http://schemas.microsoft.com/office/drawing/2016/5/12/chartex" xmlns:cx7="http://schemas.microsoft.com/office/drawing/2016/5/13/chartex" xmlns:cx8="http://schemas.microsoft.com/office/drawing/2016/5/14/chartex" xmlns:mc="http://schemas.openxmlformats.org/markup-compatibility/2006" xmlns:aink="http://schemas.microsoft.com/office/drawing/2016/ink" xmlns:am3d="http://schemas.microsoft.com/office/drawing/2017/model3d" xmlns:o="urn:schemas-microsoft-com:office:office" xmlns:r="http://schemas.openxmlformats.org/officeDocument/2006/relationships" xmlns:m="http://schemas.openxmlformats.org/officeDocument/2006/math" xmlns:v="urn:schemas-microsoft-com:vml" xmlns:wp14="http://schemas.microsoft.com/office/word/2010/wordprocessingDrawing" xmlns:wp="http://schemas.openxmlformats.org/drawingml/2006/wordprocessingDrawing" xmlns:w10="urn:schemas-microsoft-com:office:word" xmlns:w="http://schemas.openxmlformats.org/wordprocessingml/2006/main" xmlns:w14="http://schemas.microsoft.com/office/word/2010/wordml" xmlns:w15="http://schemas.microsoft.com/office/word/2012/wordml" xmlns:w16cex="http://schemas.microsoft.com/office/word/2018/wordml/cex" xmlns:w16cid="http://schemas.microsoft.com/office/word/2016/wordml/cid" xmlns:w16="http://schemas.microsoft.com/office/word/2018/wordml" xmlns:w16se="http://schemas.microsoft.com/office/word/2015/wordml/symex" xmlns:wpg="http://schemas.microsoft.com/office/word/2010/wordprocessingGroup" xmlns:wpi="http://schemas.microsoft.com/office/word/2010/wordprocessingInk" xmlns:wne="http://schemas.microsoft.com/office/word/2006/wordml" xmlns:wps="http://schemas.microsoft.com/office/word/2010/wordprocessingShape" mc:Ignorable="w14 w15 w16se w16cid w16 w16cex wp14">
   <w:footnote w:type="separator" w:id="-1">
     <w:p>
       <w:r>
@@ -72120,7 +71900,7 @@
 </file>
 
 <file path=word/header1.xml><?xml version="1.0" encoding="utf-8"?>
-<w:hdr xmlns:wpc="http://schemas.microsoft.com/office/word/2010/wordprocessingCanvas" xmlns:cx="http://schemas.microsoft.com/office/drawing/2014/chartex" xmlns:cx1="http://schemas.microsoft.com/office/drawing/2015/9/8/chartex" xmlns:cx2="http://schemas.microsoft.com/office/drawing/2015/10/21/chartex" xmlns:cx3="http://schemas.microsoft.com/office/drawing/2016/5/9/chartex" xmlns:cx4="http://schemas.microsoft.com/office/drawing/2016/5/10/chartex" xmlns:cx5="http://schemas.microsoft.com/office/drawing/2016/5/11/chartex" xmlns:cx6="http://schemas.microsoft.com/office/drawing/2016/5/12/chartex" xmlns:cx7="http://schemas.microsoft.com/office/drawing/2016/5/13/chartex" xmlns:cx8="http://schemas.microsoft.com/office/drawing/2016/5/14/chartex" xmlns:mc="http://schemas.openxmlformats.org/markup-compatibility/2006" xmlns:aink="http://schemas.microsoft.com/office/drawing/2016/ink" xmlns:am3d="http://schemas.microsoft.com/office/drawing/2017/model3d" xmlns:o="urn:schemas-microsoft-com:office:office" xmlns:r="http://schemas.openxmlformats.org/officeDocument/2006/relationships" xmlns:m="http://schemas.openxmlformats.org/officeDocument/2006/math" xmlns:v="urn:schemas-microsoft-com:vml" xmlns:wp14="http://schemas.microsoft.com/office/word/2010/wordprocessingDrawing" xmlns:wp="http://schemas.openxmlformats.org/drawingml/2006/wordprocessingDrawing" xmlns:w10="urn:schemas-microsoft-com:office:word" xmlns:w="http://schemas.openxmlformats.org/wordprocessingml/2006/main" xmlns:w14="http://schemas.microsoft.com/office/word/2010/wordml" xmlns:w15="http://schemas.microsoft.com/office/word/2012/wordml" xmlns:w16cid="http://schemas.microsoft.com/office/word/2016/wordml/cid" xmlns:w16se="http://schemas.microsoft.com/office/word/2015/wordml/symex" xmlns:wpg="http://schemas.microsoft.com/office/word/2010/wordprocessingGroup" xmlns:wpi="http://schemas.microsoft.com/office/word/2010/wordprocessingInk" xmlns:wne="http://schemas.microsoft.com/office/word/2006/wordml" xmlns:wps="http://schemas.microsoft.com/office/word/2010/wordprocessingShape" mc:Ignorable="w14 w15 w16se w16cid wp14">
+<w:hdr xmlns:wpc="http://schemas.microsoft.com/office/word/2010/wordprocessingCanvas" xmlns:cx="http://schemas.microsoft.com/office/drawing/2014/chartex" xmlns:cx1="http://schemas.microsoft.com/office/drawing/2015/9/8/chartex" xmlns:cx2="http://schemas.microsoft.com/office/drawing/2015/10/21/chartex" xmlns:cx3="http://schemas.microsoft.com/office/drawing/2016/5/9/chartex" xmlns:cx4="http://schemas.microsoft.com/office/drawing/2016/5/10/chartex" xmlns:cx5="http://schemas.microsoft.com/office/drawing/2016/5/11/chartex" xmlns:cx6="http://schemas.microsoft.com/office/drawing/2016/5/12/chartex" xmlns:cx7="http://schemas.microsoft.com/office/drawing/2016/5/13/chartex" xmlns:cx8="http://schemas.microsoft.com/office/drawing/2016/5/14/chartex" xmlns:mc="http://schemas.openxmlformats.org/markup-compatibility/2006" xmlns:aink="http://schemas.microsoft.com/office/drawing/2016/ink" xmlns:am3d="http://schemas.microsoft.com/office/drawing/2017/model3d" xmlns:o="urn:schemas-microsoft-com:office:office" xmlns:r="http://schemas.openxmlformats.org/officeDocument/2006/relationships" xmlns:m="http://schemas.openxmlformats.org/officeDocument/2006/math" xmlns:v="urn:schemas-microsoft-com:vml" xmlns:wp14="http://schemas.microsoft.com/office/word/2010/wordprocessingDrawing" xmlns:wp="http://schemas.openxmlformats.org/drawingml/2006/wordprocessingDrawing" xmlns:w10="urn:schemas-microsoft-com:office:word" xmlns:w="http://schemas.openxmlformats.org/wordprocessingml/2006/main" xmlns:w14="http://schemas.microsoft.com/office/word/2010/wordml" xmlns:w15="http://schemas.microsoft.com/office/word/2012/wordml" xmlns:w16cex="http://schemas.microsoft.com/office/word/2018/wordml/cex" xmlns:w16cid="http://schemas.microsoft.com/office/word/2016/wordml/cid" xmlns:w16="http://schemas.microsoft.com/office/word/2018/wordml" xmlns:w16se="http://schemas.microsoft.com/office/word/2015/wordml/symex" xmlns:wpg="http://schemas.microsoft.com/office/word/2010/wordprocessingGroup" xmlns:wpi="http://schemas.microsoft.com/office/word/2010/wordprocessingInk" xmlns:wne="http://schemas.microsoft.com/office/word/2006/wordml" xmlns:wps="http://schemas.microsoft.com/office/word/2010/wordprocessingShape" mc:Ignorable="w14 w15 w16se w16cid w16 w16cex wp14">
   <w:p>
     <w:pPr>
       <w:pStyle w:val="Header"/>
@@ -72130,7 +71910,7 @@
 </file>
 
 <file path=word/header2.xml><?xml version="1.0" encoding="utf-8"?>
-<w:hdr xmlns:wpc="http://schemas.microsoft.com/office/word/2010/wordprocessingCanvas" xmlns:cx="http://schemas.microsoft.com/office/drawing/2014/chartex" xmlns:cx1="http://schemas.microsoft.com/office/drawing/2015/9/8/chartex" xmlns:cx2="http://schemas.microsoft.com/office/drawing/2015/10/21/chartex" xmlns:cx3="http://schemas.microsoft.com/office/drawing/2016/5/9/chartex" xmlns:cx4="http://schemas.microsoft.com/office/drawing/2016/5/10/chartex" xmlns:cx5="http://schemas.microsoft.com/office/drawing/2016/5/11/chartex" xmlns:cx6="http://schemas.microsoft.com/office/drawing/2016/5/12/chartex" xmlns:cx7="http://schemas.microsoft.com/office/drawing/2016/5/13/chartex" xmlns:cx8="http://schemas.microsoft.com/office/drawing/2016/5/14/chartex" xmlns:mc="http://schemas.openxmlformats.org/markup-compatibility/2006" xmlns:aink="http://schemas.microsoft.com/office/drawing/2016/ink" xmlns:am3d="http://schemas.microsoft.com/office/drawing/2017/model3d" xmlns:o="urn:schemas-microsoft-com:office:office" xmlns:r="http://schemas.openxmlformats.org/officeDocument/2006/relationships" xmlns:m="http://schemas.openxmlformats.org/officeDocument/2006/math" xmlns:v="urn:schemas-microsoft-com:vml" xmlns:wp14="http://schemas.microsoft.com/office/word/2010/wordprocessingDrawing" xmlns:wp="http://schemas.openxmlformats.org/drawingml/2006/wordprocessingDrawing" xmlns:w10="urn:schemas-microsoft-com:office:word" xmlns:w="http://schemas.openxmlformats.org/wordprocessingml/2006/main" xmlns:w14="http://schemas.microsoft.com/office/word/2010/wordml" xmlns:w15="http://schemas.microsoft.com/office/word/2012/wordml" xmlns:w16cid="http://schemas.microsoft.com/office/word/2016/wordml/cid" xmlns:w16se="http://schemas.microsoft.com/office/word/2015/wordml/symex" xmlns:wpg="http://schemas.microsoft.com/office/word/2010/wordprocessingGroup" xmlns:wpi="http://schemas.microsoft.com/office/word/2010/wordprocessingInk" xmlns:wne="http://schemas.microsoft.com/office/word/2006/wordml" xmlns:wps="http://schemas.microsoft.com/office/word/2010/wordprocessingShape" mc:Ignorable="w14 w15 w16se w16cid wp14">
+<w:hdr xmlns:wpc="http://schemas.microsoft.com/office/word/2010/wordprocessingCanvas" xmlns:cx="http://schemas.microsoft.com/office/drawing/2014/chartex" xmlns:cx1="http://schemas.microsoft.com/office/drawing/2015/9/8/chartex" xmlns:cx2="http://schemas.microsoft.com/office/drawing/2015/10/21/chartex" xmlns:cx3="http://schemas.microsoft.com/office/drawing/2016/5/9/chartex" xmlns:cx4="http://schemas.microsoft.com/office/drawing/2016/5/10/chartex" xmlns:cx5="http://schemas.microsoft.com/office/drawing/2016/5/11/chartex" xmlns:cx6="http://schemas.microsoft.com/office/drawing/2016/5/12/chartex" xmlns:cx7="http://schemas.microsoft.com/office/drawing/2016/5/13/chartex" xmlns:cx8="http://schemas.microsoft.com/office/drawing/2016/5/14/chartex" xmlns:mc="http://schemas.openxmlformats.org/markup-compatibility/2006" xmlns:aink="http://schemas.microsoft.com/office/drawing/2016/ink" xmlns:am3d="http://schemas.microsoft.com/office/drawing/2017/model3d" xmlns:o="urn:schemas-microsoft-com:office:office" xmlns:r="http://schemas.openxmlformats.org/officeDocument/2006/relationships" xmlns:m="http://schemas.openxmlformats.org/officeDocument/2006/math" xmlns:v="urn:schemas-microsoft-com:vml" xmlns:wp14="http://schemas.microsoft.com/office/word/2010/wordprocessingDrawing" xmlns:wp="http://schemas.openxmlformats.org/drawingml/2006/wordprocessingDrawing" xmlns:w10="urn:schemas-microsoft-com:office:word" xmlns:w="http://schemas.openxmlformats.org/wordprocessingml/2006/main" xmlns:w14="http://schemas.microsoft.com/office/word/2010/wordml" xmlns:w15="http://schemas.microsoft.com/office/word/2012/wordml" xmlns:w16cex="http://schemas.microsoft.com/office/word/2018/wordml/cex" xmlns:w16cid="http://schemas.microsoft.com/office/word/2016/wordml/cid" xmlns:w16="http://schemas.microsoft.com/office/word/2018/wordml" xmlns:w16se="http://schemas.microsoft.com/office/word/2015/wordml/symex" xmlns:wpg="http://schemas.microsoft.com/office/word/2010/wordprocessingGroup" xmlns:wpi="http://schemas.microsoft.com/office/word/2010/wordprocessingInk" xmlns:wne="http://schemas.microsoft.com/office/word/2006/wordml" xmlns:wps="http://schemas.microsoft.com/office/word/2010/wordprocessingShape" mc:Ignorable="w14 w15 w16se w16cid w16 w16cex wp14">
   <w:p>
     <w:pPr>
       <w:pStyle w:val="Header"/>
@@ -72203,7 +71983,7 @@
 </file>
 
 <file path=word/header3.xml><?xml version="1.0" encoding="utf-8"?>
-<w:hdr xmlns:wpc="http://schemas.microsoft.com/office/word/2010/wordprocessingCanvas" xmlns:cx="http://schemas.microsoft.com/office/drawing/2014/chartex" xmlns:cx1="http://schemas.microsoft.com/office/drawing/2015/9/8/chartex" xmlns:cx2="http://schemas.microsoft.com/office/drawing/2015/10/21/chartex" xmlns:cx3="http://schemas.microsoft.com/office/drawing/2016/5/9/chartex" xmlns:cx4="http://schemas.microsoft.com/office/drawing/2016/5/10/chartex" xmlns:cx5="http://schemas.microsoft.com/office/drawing/2016/5/11/chartex" xmlns:cx6="http://schemas.microsoft.com/office/drawing/2016/5/12/chartex" xmlns:cx7="http://schemas.microsoft.com/office/drawing/2016/5/13/chartex" xmlns:cx8="http://schemas.microsoft.com/office/drawing/2016/5/14/chartex" xmlns:mc="http://schemas.openxmlformats.org/markup-compatibility/2006" xmlns:aink="http://schemas.microsoft.com/office/drawing/2016/ink" xmlns:am3d="http://schemas.microsoft.com/office/drawing/2017/model3d" xmlns:o="urn:schemas-microsoft-com:office:office" xmlns:r="http://schemas.openxmlformats.org/officeDocument/2006/relationships" xmlns:m="http://schemas.openxmlformats.org/officeDocument/2006/math" xmlns:v="urn:schemas-microsoft-com:vml" xmlns:wp14="http://schemas.microsoft.com/office/word/2010/wordprocessingDrawing" xmlns:wp="http://schemas.openxmlformats.org/drawingml/2006/wordprocessingDrawing" xmlns:w10="urn:schemas-microsoft-com:office:word" xmlns:w="http://schemas.openxmlformats.org/wordprocessingml/2006/main" xmlns:w14="http://schemas.microsoft.com/office/word/2010/wordml" xmlns:w15="http://schemas.microsoft.com/office/word/2012/wordml" xmlns:w16cid="http://schemas.microsoft.com/office/word/2016/wordml/cid" xmlns:w16se="http://schemas.microsoft.com/office/word/2015/wordml/symex" xmlns:wpg="http://schemas.microsoft.com/office/word/2010/wordprocessingGroup" xmlns:wpi="http://schemas.microsoft.com/office/word/2010/wordprocessingInk" xmlns:wne="http://schemas.microsoft.com/office/word/2006/wordml" xmlns:wps="http://schemas.microsoft.com/office/word/2010/wordprocessingShape" mc:Ignorable="w14 w15 w16se w16cid wp14">
+<w:hdr xmlns:wpc="http://schemas.microsoft.com/office/word/2010/wordprocessingCanvas" xmlns:cx="http://schemas.microsoft.com/office/drawing/2014/chartex" xmlns:cx1="http://schemas.microsoft.com/office/drawing/2015/9/8/chartex" xmlns:cx2="http://schemas.microsoft.com/office/drawing/2015/10/21/chartex" xmlns:cx3="http://schemas.microsoft.com/office/drawing/2016/5/9/chartex" xmlns:cx4="http://schemas.microsoft.com/office/drawing/2016/5/10/chartex" xmlns:cx5="http://schemas.microsoft.com/office/drawing/2016/5/11/chartex" xmlns:cx6="http://schemas.microsoft.com/office/drawing/2016/5/12/chartex" xmlns:cx7="http://schemas.microsoft.com/office/drawing/2016/5/13/chartex" xmlns:cx8="http://schemas.microsoft.com/office/drawing/2016/5/14/chartex" xmlns:mc="http://schemas.openxmlformats.org/markup-compatibility/2006" xmlns:aink="http://schemas.microsoft.com/office/drawing/2016/ink" xmlns:am3d="http://schemas.microsoft.com/office/drawing/2017/model3d" xmlns:o="urn:schemas-microsoft-com:office:office" xmlns:r="http://schemas.openxmlformats.org/officeDocument/2006/relationships" xmlns:m="http://schemas.openxmlformats.org/officeDocument/2006/math" xmlns:v="urn:schemas-microsoft-com:vml" xmlns:wp14="http://schemas.microsoft.com/office/word/2010/wordprocessingDrawing" xmlns:wp="http://schemas.openxmlformats.org/drawingml/2006/wordprocessingDrawing" xmlns:w10="urn:schemas-microsoft-com:office:word" xmlns:w="http://schemas.openxmlformats.org/wordprocessingml/2006/main" xmlns:w14="http://schemas.microsoft.com/office/word/2010/wordml" xmlns:w15="http://schemas.microsoft.com/office/word/2012/wordml" xmlns:w16cex="http://schemas.microsoft.com/office/word/2018/wordml/cex" xmlns:w16cid="http://schemas.microsoft.com/office/word/2016/wordml/cid" xmlns:w16="http://schemas.microsoft.com/office/word/2018/wordml" xmlns:w16se="http://schemas.microsoft.com/office/word/2015/wordml/symex" xmlns:wpg="http://schemas.microsoft.com/office/word/2010/wordprocessingGroup" xmlns:wpi="http://schemas.microsoft.com/office/word/2010/wordprocessingInk" xmlns:wne="http://schemas.microsoft.com/office/word/2006/wordml" xmlns:wps="http://schemas.microsoft.com/office/word/2010/wordprocessingShape" mc:Ignorable="w14 w15 w16se w16cid w16 w16cex wp14">
   <w:p>
     <w:pPr>
       <w:pStyle w:val="Header"/>
@@ -72216,7 +71996,7 @@
 </file>
 
 <file path=word/numbering.xml><?xml version="1.0" encoding="utf-8"?>
-<w:numbering xmlns:wpc="http://schemas.microsoft.com/office/word/2010/wordprocessingCanvas" xmlns:cx="http://schemas.microsoft.com/office/drawing/2014/chartex" xmlns:cx1="http://schemas.microsoft.com/office/drawing/2015/9/8/chartex" xmlns:cx2="http://schemas.microsoft.com/office/drawing/2015/10/21/chartex" xmlns:cx3="http://schemas.microsoft.com/office/drawing/2016/5/9/chartex" xmlns:cx4="http://schemas.microsoft.com/office/drawing/2016/5/10/chartex" xmlns:cx5="http://schemas.microsoft.com/office/drawing/2016/5/11/chartex" xmlns:cx6="http://schemas.microsoft.com/office/drawing/2016/5/12/chartex" xmlns:cx7="http://schemas.microsoft.com/office/drawing/2016/5/13/chartex" xmlns:cx8="http://schemas.microsoft.com/office/drawing/2016/5/14/chartex" xmlns:mc="http://schemas.openxmlformats.org/markup-compatibility/2006" xmlns:aink="http://schemas.microsoft.com/office/drawing/2016/ink" xmlns:am3d="http://schemas.microsoft.com/office/drawing/2017/model3d" xmlns:o="urn:schemas-microsoft-com:office:office" xmlns:r="http://schemas.openxmlformats.org/officeDocument/2006/relationships" xmlns:m="http://schemas.openxmlformats.org/officeDocument/2006/math" xmlns:v="urn:schemas-microsoft-com:vml" xmlns:wp14="http://schemas.microsoft.com/office/word/2010/wordprocessingDrawing" xmlns:wp="http://schemas.openxmlformats.org/drawingml/2006/wordprocessingDrawing" xmlns:w10="urn:schemas-microsoft-com:office:word" xmlns:w="http://schemas.openxmlformats.org/wordprocessingml/2006/main" xmlns:w14="http://schemas.microsoft.com/office/word/2010/wordml" xmlns:w15="http://schemas.microsoft.com/office/word/2012/wordml" xmlns:w16cid="http://schemas.microsoft.com/office/word/2016/wordml/cid" xmlns:w16se="http://schemas.microsoft.com/office/word/2015/wordml/symex" xmlns:wpg="http://schemas.microsoft.com/office/word/2010/wordprocessingGroup" xmlns:wpi="http://schemas.microsoft.com/office/word/2010/wordprocessingInk" xmlns:wne="http://schemas.microsoft.com/office/word/2006/wordml" xmlns:wps="http://schemas.microsoft.com/office/word/2010/wordprocessingShape" mc:Ignorable="w14 w15 w16se w16cid wp14">
+<w:numbering xmlns:wpc="http://schemas.microsoft.com/office/word/2010/wordprocessingCanvas" xmlns:cx="http://schemas.microsoft.com/office/drawing/2014/chartex" xmlns:cx1="http://schemas.microsoft.com/office/drawing/2015/9/8/chartex" xmlns:cx2="http://schemas.microsoft.com/office/drawing/2015/10/21/chartex" xmlns:cx3="http://schemas.microsoft.com/office/drawing/2016/5/9/chartex" xmlns:cx4="http://schemas.microsoft.com/office/drawing/2016/5/10/chartex" xmlns:cx5="http://schemas.microsoft.com/office/drawing/2016/5/11/chartex" xmlns:cx6="http://schemas.microsoft.com/office/drawing/2016/5/12/chartex" xmlns:cx7="http://schemas.microsoft.com/office/drawing/2016/5/13/chartex" xmlns:cx8="http://schemas.microsoft.com/office/drawing/2016/5/14/chartex" xmlns:mc="http://schemas.openxmlformats.org/markup-compatibility/2006" xmlns:aink="http://schemas.microsoft.com/office/drawing/2016/ink" xmlns:am3d="http://schemas.microsoft.com/office/drawing/2017/model3d" xmlns:o="urn:schemas-microsoft-com:office:office" xmlns:r="http://schemas.openxmlformats.org/officeDocument/2006/relationships" xmlns:m="http://schemas.openxmlformats.org/officeDocument/2006/math" xmlns:v="urn:schemas-microsoft-com:vml" xmlns:wp14="http://schemas.microsoft.com/office/word/2010/wordprocessingDrawing" xmlns:wp="http://schemas.openxmlformats.org/drawingml/2006/wordprocessingDrawing" xmlns:w10="urn:schemas-microsoft-com:office:word" xmlns:w="http://schemas.openxmlformats.org/wordprocessingml/2006/main" xmlns:w14="http://schemas.microsoft.com/office/word/2010/wordml" xmlns:w15="http://schemas.microsoft.com/office/word/2012/wordml" xmlns:w16cex="http://schemas.microsoft.com/office/word/2018/wordml/cex" xmlns:w16cid="http://schemas.microsoft.com/office/word/2016/wordml/cid" xmlns:w16="http://schemas.microsoft.com/office/word/2018/wordml" xmlns:w16se="http://schemas.microsoft.com/office/word/2015/wordml/symex" xmlns:wpg="http://schemas.microsoft.com/office/word/2010/wordprocessingGroup" xmlns:wpi="http://schemas.microsoft.com/office/word/2010/wordprocessingInk" xmlns:wne="http://schemas.microsoft.com/office/word/2006/wordml" xmlns:wps="http://schemas.microsoft.com/office/word/2010/wordprocessingShape" mc:Ignorable="w14 w15 w16se w16cid w16 w16cex wp14">
   <w:abstractNum w:abstractNumId="0" w15:restartNumberingAfterBreak="0">
     <w:nsid w:val="154644BF"/>
     <w:multiLevelType w:val="hybridMultilevel"/>
@@ -73135,7 +72915,7 @@
 </file>
 
 <file path=word/styles.xml><?xml version="1.0" encoding="utf-8"?>
-<w:styles xmlns:mc="http://schemas.openxmlformats.org/markup-compatibility/2006" xmlns:r="http://schemas.openxmlformats.org/officeDocument/2006/relationships" xmlns:w="http://schemas.openxmlformats.org/wordprocessingml/2006/main" xmlns:w14="http://schemas.microsoft.com/office/word/2010/wordml" xmlns:w15="http://schemas.microsoft.com/office/word/2012/wordml" xmlns:w16cid="http://schemas.microsoft.com/office/word/2016/wordml/cid" xmlns:w16se="http://schemas.microsoft.com/office/word/2015/wordml/symex" mc:Ignorable="w14 w15 w16se w16cid">
+<w:styles xmlns:mc="http://schemas.openxmlformats.org/markup-compatibility/2006" xmlns:r="http://schemas.openxmlformats.org/officeDocument/2006/relationships" xmlns:w="http://schemas.openxmlformats.org/wordprocessingml/2006/main" xmlns:w14="http://schemas.microsoft.com/office/word/2010/wordml" xmlns:w15="http://schemas.microsoft.com/office/word/2012/wordml" xmlns:w16cex="http://schemas.microsoft.com/office/word/2018/wordml/cex" xmlns:w16cid="http://schemas.microsoft.com/office/word/2016/wordml/cid" xmlns:w16="http://schemas.microsoft.com/office/word/2018/wordml" xmlns:w16se="http://schemas.microsoft.com/office/word/2015/wordml/symex" mc:Ignorable="w14 w15 w16se w16cid w16 w16cex">
   <w:docDefaults>
     <w:rPrDefault>
       <w:rPr>
@@ -73147,7 +72927,7 @@
     </w:rPrDefault>
     <w:pPrDefault/>
   </w:docDefaults>
-  <w:latentStyles w:defLockedState="0" w:defUIPriority="99" w:defSemiHidden="0" w:defUnhideWhenUsed="0" w:defQFormat="0" w:count="375">
+  <w:latentStyles w:defLockedState="0" w:defUIPriority="99" w:defSemiHidden="0" w:defUnhideWhenUsed="0" w:defQFormat="0" w:count="376">
     <w:lsdException w:name="Normal" w:uiPriority="0" w:qFormat="1"/>
     <w:lsdException w:name="heading 1" w:uiPriority="9" w:qFormat="1"/>
     <w:lsdException w:name="heading 2" w:semiHidden="1" w:uiPriority="9" w:unhideWhenUsed="1" w:qFormat="1"/>
@@ -73253,7 +73033,6 @@
     <w:lsdException w:name="HTML Sample" w:semiHidden="1" w:unhideWhenUsed="1"/>
     <w:lsdException w:name="HTML Typewriter" w:semiHidden="1" w:unhideWhenUsed="1"/>
     <w:lsdException w:name="HTML Variable" w:semiHidden="1" w:unhideWhenUsed="1"/>
-    <w:lsdException w:name="Normal Table" w:semiHidden="1" w:unhideWhenUsed="1"/>
     <w:lsdException w:name="annotation subject" w:semiHidden="1" w:unhideWhenUsed="1"/>
     <w:lsdException w:name="No List" w:semiHidden="1" w:unhideWhenUsed="1"/>
     <w:lsdException w:name="Outline List 1" w:semiHidden="1" w:unhideWhenUsed="1"/>
@@ -73300,10 +73079,8 @@
     <w:lsdException w:name="Table Subtle 2" w:semiHidden="1" w:unhideWhenUsed="1"/>
     <w:lsdException w:name="Table Web 1" w:semiHidden="1" w:unhideWhenUsed="1"/>
     <w:lsdException w:name="Table Web 2" w:semiHidden="1" w:unhideWhenUsed="1"/>
-    <w:lsdException w:name="Table Web 3" w:semiHidden="1" w:unhideWhenUsed="1"/>
     <w:lsdException w:name="Balloon Text" w:semiHidden="1" w:unhideWhenUsed="1"/>
     <w:lsdException w:name="Table Grid" w:uiPriority="59"/>
-    <w:lsdException w:name="Table Theme" w:semiHidden="1" w:unhideWhenUsed="1"/>
     <w:lsdException w:name="Placeholder Text" w:semiHidden="1"/>
     <w:lsdException w:name="No Spacing" w:semiHidden="1" w:uiPriority="1"/>
     <w:lsdException w:name="Light Shading" w:uiPriority="60"/>
@@ -73523,6 +73300,7 @@
     <w:lsdException w:name="Smart Hyperlink" w:semiHidden="1" w:unhideWhenUsed="1"/>
     <w:lsdException w:name="Hashtag" w:semiHidden="1" w:unhideWhenUsed="1"/>
     <w:lsdException w:name="Unresolved Mention" w:semiHidden="1" w:unhideWhenUsed="1"/>
+    <w:lsdException w:name="Smart Link" w:semiHidden="1" w:unhideWhenUsed="1"/>
   </w:latentStyles>
   <w:style w:type="paragraph" w:default="1" w:styleId="Normal">
     <w:name w:val="Normal"/>
@@ -75089,7 +74867,7 @@
 </file>
 
 <file path=customXml/itemProps1.xml><?xml version="1.0" encoding="utf-8"?>
-<ds:datastoreItem xmlns:ds="http://schemas.openxmlformats.org/officeDocument/2006/customXml" ds:itemID="{975A07BA-29C6-4C41-A640-EC39391F122E}">
+<ds:datastoreItem xmlns:ds="http://schemas.openxmlformats.org/officeDocument/2006/customXml" ds:itemID="{C335ECFB-FA93-44F9-86BE-2581A2D46964}">
   <ds:schemaRefs>
     <ds:schemaRef ds:uri="http://schemas.openxmlformats.org/officeDocument/2006/bibliography"/>
   </ds:schemaRefs>

</xml_diff>